<commit_message>
run background test videos are added for both emulator and real phone
</commit_message>
<xml_diff>
--- a/meeting-Bulut-Akay/weekly-report/week 5/Last-Updates-5.docx
+++ b/meeting-Bulut-Akay/weekly-report/week 5/Last-Updates-5.docx
@@ -111,14 +111,26 @@
       </w:r>
       <w:r>
         <w:br/>
-        <w:t xml:space="preserve">(Veya istenirse Dangerous tek renk kalır,  </w:t>
+        <w:t xml:space="preserve">(Veya istenirse Dangerous tek renk </w:t>
+      </w:r>
+      <w:proofErr w:type="gramStart"/>
+      <w:r>
+        <w:t xml:space="preserve">kalır,  </w:t>
       </w:r>
       <w:r>
         <w:rPr>
           <w:b/>
           <w:bCs/>
         </w:rPr>
-        <w:t>LOW , HIGH</w:t>
+        <w:t>LOW</w:t>
+      </w:r>
+      <w:proofErr w:type="gramEnd"/>
+      <w:r>
+        <w:rPr>
+          <w:b/>
+          <w:bCs/>
+        </w:rPr>
+        <w:t xml:space="preserve"> , HIGH</w:t>
       </w:r>
       <w:r>
         <w:rPr>
@@ -144,6 +156,82 @@
           <w:numId w:val="11"/>
         </w:numPr>
       </w:pPr>
+      <w:hyperlink r:id="rId8" w:history="1">
+        <w:r>
+          <w:rPr>
+            <w:rStyle w:val="Hyperlink"/>
+          </w:rPr>
+          <w:t xml:space="preserve">Kendi Telefonumda </w:t>
+        </w:r>
+        <w:r>
+          <w:rPr>
+            <w:rStyle w:val="Hyperlink"/>
+          </w:rPr>
+          <w:t xml:space="preserve">Background </w:t>
+        </w:r>
+        <w:r>
+          <w:rPr>
+            <w:rStyle w:val="Hyperlink"/>
+          </w:rPr>
+          <w:t>Test</w:t>
+        </w:r>
+        <w:r>
+          <w:rPr>
+            <w:rStyle w:val="Hyperlink"/>
+          </w:rPr>
+          <w:t xml:space="preserve"> </w:t>
+        </w:r>
+        <w:r>
+          <w:rPr>
+            <w:rStyle w:val="Hyperlink"/>
+          </w:rPr>
+          <w:t>Vid</w:t>
+        </w:r>
+        <w:r>
+          <w:rPr>
+            <w:rStyle w:val="Hyperlink"/>
+          </w:rPr>
+          <w:t>e</w:t>
+        </w:r>
+        <w:r>
+          <w:rPr>
+            <w:rStyle w:val="Hyperlink"/>
+          </w:rPr>
+          <w:t>osu</w:t>
+        </w:r>
+      </w:hyperlink>
+      <w:r>
+        <w:t xml:space="preserve"> </w:t>
+      </w:r>
+    </w:p>
+    <w:p>
+      <w:pPr>
+        <w:pStyle w:val="ListParagraph"/>
+        <w:numPr>
+          <w:ilvl w:val="0"/>
+          <w:numId w:val="11"/>
+        </w:numPr>
+      </w:pPr>
+      <w:hyperlink r:id="rId9" w:history="1">
+        <w:r>
+          <w:rPr>
+            <w:rStyle w:val="Hyperlink"/>
+          </w:rPr>
+          <w:t>Emulatorde Test Backgrou</w:t>
+        </w:r>
+        <w:r>
+          <w:rPr>
+            <w:rStyle w:val="Hyperlink"/>
+          </w:rPr>
+          <w:t>n</w:t>
+        </w:r>
+        <w:r>
+          <w:rPr>
+            <w:rStyle w:val="Hyperlink"/>
+          </w:rPr>
+          <w:t>d Test Videous</w:t>
+        </w:r>
+      </w:hyperlink>
     </w:p>
     <w:sectPr>
       <w:pgSz w:w="12240" w:h="15840"/>

</xml_diff>

<commit_message>
Week 5 added dones
</commit_message>
<xml_diff>
--- a/meeting-Bulut-Akay/weekly-report/week 5/Last-Updates-5.docx
+++ b/meeting-Bulut-Akay/weekly-report/week 5/Last-Updates-5.docx
@@ -7,17 +7,29 @@
         <w:pStyle w:val="ListParagraph"/>
         <w:numPr>
           <w:ilvl w:val="0"/>
-          <w:numId w:val="11"/>
+          <w:numId w:val="14"/>
         </w:numPr>
+        <w:rPr>
+          <w:sz w:val="30"/>
+          <w:szCs w:val="30"/>
+        </w:rPr>
       </w:pPr>
       <w:r>
         <w:rPr>
           <w:noProof/>
+          <w:sz w:val="30"/>
+          <w:szCs w:val="30"/>
+        </w:rPr>
+        <w:br/>
+      </w:r>
+      <w:r>
+        <w:rPr>
+          <w:noProof/>
         </w:rPr>
         <w:drawing>
-          <wp:inline distT="0" distB="0" distL="0" distR="0" wp14:anchorId="175B1C47" wp14:editId="503BF201">
-            <wp:extent cx="2591687" cy="777506"/>
-            <wp:effectExtent l="0" t="0" r="0" b="3810"/>
+          <wp:inline distT="0" distB="0" distL="0" distR="0" wp14:anchorId="175B1C47" wp14:editId="43F20E24">
+            <wp:extent cx="3651850" cy="1095555"/>
+            <wp:effectExtent l="0" t="0" r="6350" b="9525"/>
             <wp:docPr id="705639371" name="Picture 1"/>
             <wp:cNvGraphicFramePr>
               <a:graphicFrameLocks xmlns:a="http://schemas.openxmlformats.org/drawingml/2006/main" noChangeAspect="1"/>
@@ -38,7 +50,7 @@
                   <pic:spPr>
                     <a:xfrm>
                       <a:off x="0" y="0"/>
-                      <a:ext cx="2598373" cy="779512"/>
+                      <a:ext cx="3704845" cy="1111454"/>
                     </a:xfrm>
                     <a:prstGeom prst="rect">
                       <a:avLst/>
@@ -53,17 +65,27 @@
       <w:r>
         <w:rPr>
           <w:noProof/>
+          <w:sz w:val="30"/>
+          <w:szCs w:val="30"/>
         </w:rPr>
         <w:t xml:space="preserve">  </w:t>
       </w:r>
       <w:r>
         <w:rPr>
           <w:noProof/>
+          <w:sz w:val="30"/>
+          <w:szCs w:val="30"/>
+        </w:rPr>
+        <w:br/>
+      </w:r>
+      <w:r>
+        <w:rPr>
+          <w:noProof/>
         </w:rPr>
         <w:drawing>
-          <wp:inline distT="0" distB="0" distL="0" distR="0" wp14:anchorId="2404AFE7" wp14:editId="56FB6685">
-            <wp:extent cx="2413591" cy="846069"/>
-            <wp:effectExtent l="0" t="0" r="6350" b="0"/>
+          <wp:inline distT="0" distB="0" distL="0" distR="0" wp14:anchorId="2404AFE7" wp14:editId="5B039BFF">
+            <wp:extent cx="3692106" cy="1294244"/>
+            <wp:effectExtent l="0" t="0" r="3810" b="1270"/>
             <wp:docPr id="95255204" name="Picture 1"/>
             <wp:cNvGraphicFramePr>
               <a:graphicFrameLocks xmlns:a="http://schemas.openxmlformats.org/drawingml/2006/main" noChangeAspect="1"/>
@@ -84,7 +106,7 @@
                   <pic:spPr>
                     <a:xfrm>
                       <a:off x="0" y="0"/>
-                      <a:ext cx="2427736" cy="851027"/>
+                      <a:ext cx="3739745" cy="1310943"/>
                     </a:xfrm>
                     <a:prstGeom prst="rect">
                       <a:avLst/>
@@ -99,41 +121,76 @@
       <w:r>
         <w:rPr>
           <w:noProof/>
+          <w:sz w:val="30"/>
+          <w:szCs w:val="30"/>
           <w:lang w:val="tr-TR"/>
         </w:rPr>
         <w:br/>
       </w:r>
       <w:r>
+        <w:rPr>
+          <w:sz w:val="30"/>
+          <w:szCs w:val="30"/>
+        </w:rPr>
         <w:t>Threshold değerinin altı ve üstü için 2 farklı renk ataması yapılabilir.</w:t>
       </w:r>
       <w:r>
+        <w:rPr>
+          <w:sz w:val="30"/>
+          <w:szCs w:val="30"/>
+        </w:rPr>
         <w:t xml:space="preserve"> </w:t>
       </w:r>
       <w:r>
+        <w:rPr>
+          <w:sz w:val="30"/>
+          <w:szCs w:val="30"/>
+        </w:rPr>
         <w:br/>
-        <w:t xml:space="preserve">(Veya istenirse Dangerous tek renk kalır,  </w:t>
+        <w:t xml:space="preserve">(Veya istenirse Dangerous tek renk </w:t>
+      </w:r>
+      <w:proofErr w:type="gramStart"/>
+      <w:r>
+        <w:rPr>
+          <w:sz w:val="30"/>
+          <w:szCs w:val="30"/>
+        </w:rPr>
+        <w:t xml:space="preserve">kalır,  </w:t>
       </w:r>
       <w:r>
         <w:rPr>
           <w:b/>
           <w:bCs/>
-        </w:rPr>
-        <w:t>LOW , HIGH</w:t>
-      </w:r>
+          <w:sz w:val="30"/>
+          <w:szCs w:val="30"/>
+        </w:rPr>
+        <w:t>LOW</w:t>
+      </w:r>
+      <w:proofErr w:type="gramEnd"/>
       <w:r>
         <w:rPr>
           <w:b/>
           <w:bCs/>
-        </w:rPr>
-        <w:t xml:space="preserve"> </w:t>
-      </w:r>
-      <w:r>
+          <w:sz w:val="30"/>
+          <w:szCs w:val="30"/>
+        </w:rPr>
+        <w:t xml:space="preserve"> , HIGH </w:t>
+      </w:r>
+      <w:r>
+        <w:rPr>
+          <w:sz w:val="30"/>
+          <w:szCs w:val="30"/>
+        </w:rPr>
         <w:t>renkleri değiştirilebilir.)</w:t>
       </w:r>
     </w:p>
     <w:p>
       <w:pPr>
         <w:pStyle w:val="ListParagraph"/>
+        <w:rPr>
+          <w:sz w:val="30"/>
+          <w:szCs w:val="30"/>
+        </w:rPr>
       </w:pPr>
     </w:p>
     <w:p>
@@ -146,6 +203,8 @@
         <w:rPr>
           <w:rStyle w:val="Hyperlink"/>
           <w:color w:val="auto"/>
+          <w:sz w:val="30"/>
+          <w:szCs w:val="30"/>
           <w:u w:val="none"/>
         </w:rPr>
       </w:pPr>
@@ -153,10 +212,20 @@
         <w:r>
           <w:rPr>
             <w:rStyle w:val="Hyperlink"/>
+            <w:sz w:val="30"/>
+            <w:szCs w:val="30"/>
           </w:rPr>
-          <w:t>Emulatorde Test Background Test Videous</w:t>
+          <w:t>Emulatorde Test Background Test Videos</w:t>
         </w:r>
       </w:hyperlink>
+      <w:r>
+        <w:rPr>
+          <w:rStyle w:val="Hyperlink"/>
+          <w:sz w:val="30"/>
+          <w:szCs w:val="30"/>
+        </w:rPr>
+        <w:t>u</w:t>
+      </w:r>
     </w:p>
     <w:p>
       <w:pPr>
@@ -165,32 +234,502 @@
           <w:ilvl w:val="0"/>
           <w:numId w:val="11"/>
         </w:numPr>
+        <w:rPr>
+          <w:sz w:val="30"/>
+          <w:szCs w:val="30"/>
+        </w:rPr>
       </w:pPr>
       <w:hyperlink r:id="rId9" w:history="1">
         <w:r>
           <w:rPr>
             <w:rStyle w:val="Hyperlink"/>
+            <w:sz w:val="30"/>
+            <w:szCs w:val="30"/>
           </w:rPr>
-          <w:t xml:space="preserve">Kendi Telefonumda </w:t>
-        </w:r>
-        <w:r>
-          <w:rPr>
-            <w:rStyle w:val="Hyperlink"/>
-          </w:rPr>
-          <w:t xml:space="preserve">Background </w:t>
-        </w:r>
-        <w:r>
-          <w:rPr>
-            <w:rStyle w:val="Hyperlink"/>
-          </w:rPr>
-          <w:t>Test Videosu</w:t>
+          <w:t>Kendi Telefonumda Background Test Videosu</w:t>
         </w:r>
       </w:hyperlink>
       <w:r>
+        <w:rPr>
+          <w:sz w:val="30"/>
+          <w:szCs w:val="30"/>
+        </w:rPr>
         <w:t xml:space="preserve"> </w:t>
       </w:r>
     </w:p>
-    <w:p/>
+    <w:p>
+      <w:pPr>
+        <w:rPr>
+          <w:sz w:val="30"/>
+          <w:szCs w:val="30"/>
+        </w:rPr>
+      </w:pPr>
+    </w:p>
+    <w:p>
+      <w:pPr>
+        <w:pStyle w:val="ListParagraph"/>
+        <w:numPr>
+          <w:ilvl w:val="0"/>
+          <w:numId w:val="14"/>
+        </w:numPr>
+        <w:rPr>
+          <w:sz w:val="30"/>
+          <w:szCs w:val="30"/>
+        </w:rPr>
+      </w:pPr>
+      <w:r>
+        <w:rPr>
+          <w:sz w:val="30"/>
+          <w:szCs w:val="30"/>
+        </w:rPr>
+        <w:t xml:space="preserve">LineChart </w:t>
+      </w:r>
+      <w:r>
+        <w:rPr>
+          <w:sz w:val="30"/>
+          <w:szCs w:val="30"/>
+        </w:rPr>
+        <w:t>D-W-M</w:t>
+      </w:r>
+      <w:r>
+        <w:rPr>
+          <w:sz w:val="30"/>
+          <w:szCs w:val="30"/>
+        </w:rPr>
+        <w:t xml:space="preserve"> </w:t>
+      </w:r>
+      <w:r>
+        <w:rPr>
+          <w:sz w:val="30"/>
+          <w:szCs w:val="30"/>
+          <w:lang w:val="tr-TR"/>
+        </w:rPr>
+        <w:t xml:space="preserve">için </w:t>
+      </w:r>
+    </w:p>
+    <w:p>
+      <w:pPr>
+        <w:pStyle w:val="ListParagraph"/>
+        <w:numPr>
+          <w:ilvl w:val="1"/>
+          <w:numId w:val="14"/>
+        </w:numPr>
+        <w:rPr>
+          <w:sz w:val="30"/>
+          <w:szCs w:val="30"/>
+        </w:rPr>
+      </w:pPr>
+      <w:r>
+        <w:rPr>
+          <w:sz w:val="30"/>
+          <w:szCs w:val="30"/>
+        </w:rPr>
+        <w:t>classları refactor edildi</w:t>
+      </w:r>
+      <w:r>
+        <w:rPr>
+          <w:sz w:val="30"/>
+          <w:szCs w:val="30"/>
+        </w:rPr>
+        <w:t>.</w:t>
+      </w:r>
+    </w:p>
+    <w:p>
+      <w:pPr>
+        <w:pStyle w:val="ListParagraph"/>
+        <w:numPr>
+          <w:ilvl w:val="1"/>
+          <w:numId w:val="14"/>
+        </w:numPr>
+        <w:rPr>
+          <w:sz w:val="30"/>
+          <w:szCs w:val="30"/>
+        </w:rPr>
+      </w:pPr>
+      <w:r>
+        <w:rPr>
+          <w:sz w:val="30"/>
+          <w:szCs w:val="30"/>
+        </w:rPr>
+        <w:t>PreData classlari refactor edildi</w:t>
+      </w:r>
+      <w:r>
+        <w:rPr>
+          <w:sz w:val="30"/>
+          <w:szCs w:val="30"/>
+        </w:rPr>
+        <w:t>.</w:t>
+      </w:r>
+    </w:p>
+    <w:p>
+      <w:pPr>
+        <w:pStyle w:val="ListParagraph"/>
+        <w:numPr>
+          <w:ilvl w:val="0"/>
+          <w:numId w:val="14"/>
+        </w:numPr>
+        <w:rPr>
+          <w:sz w:val="30"/>
+          <w:szCs w:val="30"/>
+        </w:rPr>
+      </w:pPr>
+      <w:r>
+        <w:rPr>
+          <w:sz w:val="30"/>
+          <w:szCs w:val="30"/>
+        </w:rPr>
+        <w:br/>
+      </w:r>
+      <w:r>
+        <w:rPr>
+          <w:noProof/>
+        </w:rPr>
+        <w:drawing>
+          <wp:inline distT="0" distB="0" distL="0" distR="0" wp14:anchorId="3846A3A4" wp14:editId="0900ABD7">
+            <wp:extent cx="3924300" cy="1181100"/>
+            <wp:effectExtent l="0" t="0" r="0" b="0"/>
+            <wp:docPr id="988075913" name="Picture 1"/>
+            <wp:cNvGraphicFramePr>
+              <a:graphicFrameLocks xmlns:a="http://schemas.openxmlformats.org/drawingml/2006/main" noChangeAspect="1"/>
+            </wp:cNvGraphicFramePr>
+            <a:graphic xmlns:a="http://schemas.openxmlformats.org/drawingml/2006/main">
+              <a:graphicData uri="http://schemas.openxmlformats.org/drawingml/2006/picture">
+                <pic:pic xmlns:pic="http://schemas.openxmlformats.org/drawingml/2006/picture">
+                  <pic:nvPicPr>
+                    <pic:cNvPr id="988075913" name=""/>
+                    <pic:cNvPicPr/>
+                  </pic:nvPicPr>
+                  <pic:blipFill>
+                    <a:blip r:embed="rId10"/>
+                    <a:stretch>
+                      <a:fillRect/>
+                    </a:stretch>
+                  </pic:blipFill>
+                  <pic:spPr>
+                    <a:xfrm>
+                      <a:off x="0" y="0"/>
+                      <a:ext cx="3924300" cy="1181100"/>
+                    </a:xfrm>
+                    <a:prstGeom prst="rect">
+                      <a:avLst/>
+                    </a:prstGeom>
+                  </pic:spPr>
+                </pic:pic>
+              </a:graphicData>
+            </a:graphic>
+          </wp:inline>
+        </w:drawing>
+      </w:r>
+      <w:r>
+        <w:rPr>
+          <w:sz w:val="30"/>
+          <w:szCs w:val="30"/>
+        </w:rPr>
+        <w:br/>
+        <w:t>- Sensor Timer Eklendi,</w:t>
+      </w:r>
+      <w:r>
+        <w:rPr>
+          <w:sz w:val="30"/>
+          <w:szCs w:val="30"/>
+        </w:rPr>
+        <w:br/>
+        <w:t xml:space="preserve">- Sonraki Olcum zamani da eklendi. </w:t>
+      </w:r>
+      <w:r>
+        <w:rPr>
+          <w:sz w:val="30"/>
+          <w:szCs w:val="30"/>
+        </w:rPr>
+        <w:br/>
+        <w:t>- Doktor Sensör zamanını güncellediği zaman bu iki değerde güncellenmektedir.</w:t>
+      </w:r>
+      <w:r>
+        <w:rPr>
+          <w:sz w:val="30"/>
+          <w:szCs w:val="30"/>
+        </w:rPr>
+        <w:br/>
+      </w:r>
+    </w:p>
+    <w:p>
+      <w:pPr>
+        <w:pStyle w:val="ListParagraph"/>
+        <w:numPr>
+          <w:ilvl w:val="0"/>
+          <w:numId w:val="12"/>
+        </w:numPr>
+        <w:rPr>
+          <w:sz w:val="30"/>
+          <w:szCs w:val="30"/>
+        </w:rPr>
+      </w:pPr>
+      <w:r>
+        <w:rPr>
+          <w:sz w:val="30"/>
+          <w:szCs w:val="30"/>
+        </w:rPr>
+        <w:lastRenderedPageBreak/>
+        <w:t>08.28.2023</w:t>
+      </w:r>
+    </w:p>
+    <w:p>
+      <w:pPr>
+        <w:pStyle w:val="ListParagraph"/>
+        <w:numPr>
+          <w:ilvl w:val="0"/>
+          <w:numId w:val="14"/>
+        </w:numPr>
+        <w:rPr>
+          <w:sz w:val="30"/>
+          <w:szCs w:val="30"/>
+        </w:rPr>
+      </w:pPr>
+      <w:r>
+        <w:rPr>
+          <w:noProof/>
+          <w:sz w:val="30"/>
+          <w:szCs w:val="30"/>
+        </w:rPr>
+        <w:drawing>
+          <wp:inline distT="0" distB="0" distL="0" distR="0" wp14:anchorId="7B7D86FC" wp14:editId="4942D1E0">
+            <wp:extent cx="3528204" cy="2712156"/>
+            <wp:effectExtent l="0" t="0" r="0" b="0"/>
+            <wp:docPr id="371223029" name="Picture 1"/>
+            <wp:cNvGraphicFramePr>
+              <a:graphicFrameLocks xmlns:a="http://schemas.openxmlformats.org/drawingml/2006/main" noChangeAspect="1"/>
+            </wp:cNvGraphicFramePr>
+            <a:graphic xmlns:a="http://schemas.openxmlformats.org/drawingml/2006/main">
+              <a:graphicData uri="http://schemas.openxmlformats.org/drawingml/2006/picture">
+                <pic:pic xmlns:pic="http://schemas.openxmlformats.org/drawingml/2006/picture">
+                  <pic:nvPicPr>
+                    <pic:cNvPr id="371223029" name=""/>
+                    <pic:cNvPicPr/>
+                  </pic:nvPicPr>
+                  <pic:blipFill>
+                    <a:blip r:embed="rId11"/>
+                    <a:stretch>
+                      <a:fillRect/>
+                    </a:stretch>
+                  </pic:blipFill>
+                  <pic:spPr>
+                    <a:xfrm>
+                      <a:off x="0" y="0"/>
+                      <a:ext cx="3584921" cy="2755755"/>
+                    </a:xfrm>
+                    <a:prstGeom prst="rect">
+                      <a:avLst/>
+                    </a:prstGeom>
+                  </pic:spPr>
+                </pic:pic>
+              </a:graphicData>
+            </a:graphic>
+          </wp:inline>
+        </w:drawing>
+      </w:r>
+      <w:r>
+        <w:rPr>
+          <w:sz w:val="30"/>
+          <w:szCs w:val="30"/>
+        </w:rPr>
+        <w:br/>
+        <w:t>Dinamik Y De</w:t>
+      </w:r>
+      <w:r>
+        <w:rPr>
+          <w:sz w:val="30"/>
+          <w:szCs w:val="30"/>
+          <w:lang w:val="tr-TR"/>
+        </w:rPr>
+        <w:t>ğerleri – Küçük LineChart</w:t>
+      </w:r>
+    </w:p>
+    <w:p>
+      <w:pPr>
+        <w:pStyle w:val="ListParagraph"/>
+        <w:numPr>
+          <w:ilvl w:val="0"/>
+          <w:numId w:val="14"/>
+        </w:numPr>
+        <w:rPr>
+          <w:sz w:val="30"/>
+          <w:szCs w:val="30"/>
+        </w:rPr>
+      </w:pPr>
+      <w:r>
+        <w:rPr>
+          <w:sz w:val="30"/>
+          <w:szCs w:val="30"/>
+        </w:rPr>
+        <w:br/>
+      </w:r>
+      <w:r>
+        <w:rPr>
+          <w:noProof/>
+          <w:sz w:val="30"/>
+          <w:szCs w:val="30"/>
+        </w:rPr>
+        <w:drawing>
+          <wp:inline distT="0" distB="0" distL="0" distR="0" wp14:anchorId="5A8F91B7" wp14:editId="7CB816F3">
+            <wp:extent cx="2363638" cy="4227646"/>
+            <wp:effectExtent l="0" t="0" r="0" b="1905"/>
+            <wp:docPr id="585647489" name="Picture 1"/>
+            <wp:cNvGraphicFramePr>
+              <a:graphicFrameLocks xmlns:a="http://schemas.openxmlformats.org/drawingml/2006/main" noChangeAspect="1"/>
+            </wp:cNvGraphicFramePr>
+            <a:graphic xmlns:a="http://schemas.openxmlformats.org/drawingml/2006/main">
+              <a:graphicData uri="http://schemas.openxmlformats.org/drawingml/2006/picture">
+                <pic:pic xmlns:pic="http://schemas.openxmlformats.org/drawingml/2006/picture">
+                  <pic:nvPicPr>
+                    <pic:cNvPr id="585647489" name=""/>
+                    <pic:cNvPicPr/>
+                  </pic:nvPicPr>
+                  <pic:blipFill>
+                    <a:blip r:embed="rId12"/>
+                    <a:stretch>
+                      <a:fillRect/>
+                    </a:stretch>
+                  </pic:blipFill>
+                  <pic:spPr>
+                    <a:xfrm>
+                      <a:off x="0" y="0"/>
+                      <a:ext cx="2382930" cy="4262153"/>
+                    </a:xfrm>
+                    <a:prstGeom prst="rect">
+                      <a:avLst/>
+                    </a:prstGeom>
+                  </pic:spPr>
+                </pic:pic>
+              </a:graphicData>
+            </a:graphic>
+          </wp:inline>
+        </w:drawing>
+      </w:r>
+      <w:r>
+        <w:rPr>
+          <w:sz w:val="30"/>
+          <w:szCs w:val="30"/>
+        </w:rPr>
+        <w:br/>
+      </w:r>
+      <w:r>
+        <w:rPr>
+          <w:sz w:val="30"/>
+          <w:szCs w:val="30"/>
+        </w:rPr>
+        <w:t>Dinamik Y De</w:t>
+      </w:r>
+      <w:r>
+        <w:rPr>
+          <w:sz w:val="30"/>
+          <w:szCs w:val="30"/>
+          <w:lang w:val="tr-TR"/>
+        </w:rPr>
+        <w:t>ğerleri –</w:t>
+      </w:r>
+      <w:r>
+        <w:rPr>
+          <w:sz w:val="30"/>
+          <w:szCs w:val="30"/>
+          <w:lang w:val="tr-TR"/>
+        </w:rPr>
+        <w:t xml:space="preserve"> Büyük </w:t>
+      </w:r>
+      <w:r>
+        <w:rPr>
+          <w:sz w:val="30"/>
+          <w:szCs w:val="30"/>
+          <w:lang w:val="tr-TR"/>
+        </w:rPr>
+        <w:t>LineChart</w:t>
+      </w:r>
+      <w:r>
+        <w:rPr>
+          <w:sz w:val="30"/>
+          <w:szCs w:val="30"/>
+          <w:lang w:val="tr-TR"/>
+        </w:rPr>
+        <w:t xml:space="preserve"> Sayfası</w:t>
+      </w:r>
+    </w:p>
+    <w:p>
+      <w:pPr>
+        <w:pStyle w:val="ListParagraph"/>
+        <w:numPr>
+          <w:ilvl w:val="0"/>
+          <w:numId w:val="14"/>
+        </w:numPr>
+        <w:rPr>
+          <w:sz w:val="30"/>
+          <w:szCs w:val="30"/>
+        </w:rPr>
+      </w:pPr>
+      <w:r>
+        <w:rPr>
+          <w:sz w:val="30"/>
+          <w:szCs w:val="30"/>
+        </w:rPr>
+        <w:lastRenderedPageBreak/>
+        <w:br/>
+      </w:r>
+      <w:r>
+        <w:rPr>
+          <w:noProof/>
+          <w:sz w:val="30"/>
+          <w:szCs w:val="30"/>
+        </w:rPr>
+        <w:drawing>
+          <wp:inline distT="0" distB="0" distL="0" distR="0" wp14:anchorId="2437D333" wp14:editId="7A2A1B6C">
+            <wp:extent cx="3096883" cy="2526775"/>
+            <wp:effectExtent l="0" t="0" r="8890" b="6985"/>
+            <wp:docPr id="1232928630" name="Picture 1"/>
+            <wp:cNvGraphicFramePr>
+              <a:graphicFrameLocks xmlns:a="http://schemas.openxmlformats.org/drawingml/2006/main" noChangeAspect="1"/>
+            </wp:cNvGraphicFramePr>
+            <a:graphic xmlns:a="http://schemas.openxmlformats.org/drawingml/2006/main">
+              <a:graphicData uri="http://schemas.openxmlformats.org/drawingml/2006/picture">
+                <pic:pic xmlns:pic="http://schemas.openxmlformats.org/drawingml/2006/picture">
+                  <pic:nvPicPr>
+                    <pic:cNvPr id="1232928630" name=""/>
+                    <pic:cNvPicPr/>
+                  </pic:nvPicPr>
+                  <pic:blipFill>
+                    <a:blip r:embed="rId13"/>
+                    <a:stretch>
+                      <a:fillRect/>
+                    </a:stretch>
+                  </pic:blipFill>
+                  <pic:spPr>
+                    <a:xfrm>
+                      <a:off x="0" y="0"/>
+                      <a:ext cx="3105703" cy="2533971"/>
+                    </a:xfrm>
+                    <a:prstGeom prst="rect">
+                      <a:avLst/>
+                    </a:prstGeom>
+                  </pic:spPr>
+                </pic:pic>
+              </a:graphicData>
+            </a:graphic>
+          </wp:inline>
+        </w:drawing>
+      </w:r>
+    </w:p>
+    <w:p>
+      <w:pPr>
+        <w:rPr>
+          <w:sz w:val="30"/>
+          <w:szCs w:val="30"/>
+        </w:rPr>
+      </w:pPr>
+      <w:r>
+        <w:rPr>
+          <w:sz w:val="30"/>
+          <w:szCs w:val="30"/>
+        </w:rPr>
+        <w:t>Veri Bulunamadığı zaman bu şekilde görünecektir.</w:t>
+      </w:r>
+    </w:p>
     <w:sectPr>
       <w:pgSz w:w="12240" w:h="15840"/>
       <w:pgMar w:top="1440" w:right="1440" w:bottom="1440" w:left="1440" w:header="720" w:footer="720" w:gutter="0"/>
@@ -382,6 +921,184 @@
     </w:lvl>
   </w:abstractNum>
   <w:abstractNum w:abstractNumId="2" w15:restartNumberingAfterBreak="0">
+    <w:nsid w:val="09CF7109"/>
+    <w:multiLevelType w:val="hybridMultilevel"/>
+    <w:tmpl w:val="7854A02C"/>
+    <w:lvl w:ilvl="0" w:tplc="28606E78">
+      <w:start w:val="1"/>
+      <w:numFmt w:val="decimal"/>
+      <w:lvlText w:val="%1."/>
+      <w:lvlJc w:val="left"/>
+      <w:pPr>
+        <w:ind w:left="1080" w:hanging="360"/>
+      </w:pPr>
+      <w:rPr>
+        <w:rFonts w:hint="default"/>
+      </w:rPr>
+    </w:lvl>
+    <w:lvl w:ilvl="1" w:tplc="04090019" w:tentative="1">
+      <w:start w:val="1"/>
+      <w:numFmt w:val="lowerLetter"/>
+      <w:lvlText w:val="%2."/>
+      <w:lvlJc w:val="left"/>
+      <w:pPr>
+        <w:ind w:left="1800" w:hanging="360"/>
+      </w:pPr>
+    </w:lvl>
+    <w:lvl w:ilvl="2" w:tplc="0409001B" w:tentative="1">
+      <w:start w:val="1"/>
+      <w:numFmt w:val="lowerRoman"/>
+      <w:lvlText w:val="%3."/>
+      <w:lvlJc w:val="right"/>
+      <w:pPr>
+        <w:ind w:left="2520" w:hanging="180"/>
+      </w:pPr>
+    </w:lvl>
+    <w:lvl w:ilvl="3" w:tplc="0409000F" w:tentative="1">
+      <w:start w:val="1"/>
+      <w:numFmt w:val="decimal"/>
+      <w:lvlText w:val="%4."/>
+      <w:lvlJc w:val="left"/>
+      <w:pPr>
+        <w:ind w:left="3240" w:hanging="360"/>
+      </w:pPr>
+    </w:lvl>
+    <w:lvl w:ilvl="4" w:tplc="04090019" w:tentative="1">
+      <w:start w:val="1"/>
+      <w:numFmt w:val="lowerLetter"/>
+      <w:lvlText w:val="%5."/>
+      <w:lvlJc w:val="left"/>
+      <w:pPr>
+        <w:ind w:left="3960" w:hanging="360"/>
+      </w:pPr>
+    </w:lvl>
+    <w:lvl w:ilvl="5" w:tplc="0409001B" w:tentative="1">
+      <w:start w:val="1"/>
+      <w:numFmt w:val="lowerRoman"/>
+      <w:lvlText w:val="%6."/>
+      <w:lvlJc w:val="right"/>
+      <w:pPr>
+        <w:ind w:left="4680" w:hanging="180"/>
+      </w:pPr>
+    </w:lvl>
+    <w:lvl w:ilvl="6" w:tplc="0409000F" w:tentative="1">
+      <w:start w:val="1"/>
+      <w:numFmt w:val="decimal"/>
+      <w:lvlText w:val="%7."/>
+      <w:lvlJc w:val="left"/>
+      <w:pPr>
+        <w:ind w:left="5400" w:hanging="360"/>
+      </w:pPr>
+    </w:lvl>
+    <w:lvl w:ilvl="7" w:tplc="04090019" w:tentative="1">
+      <w:start w:val="1"/>
+      <w:numFmt w:val="lowerLetter"/>
+      <w:lvlText w:val="%8."/>
+      <w:lvlJc w:val="left"/>
+      <w:pPr>
+        <w:ind w:left="6120" w:hanging="360"/>
+      </w:pPr>
+    </w:lvl>
+    <w:lvl w:ilvl="8" w:tplc="0409001B" w:tentative="1">
+      <w:start w:val="1"/>
+      <w:numFmt w:val="lowerRoman"/>
+      <w:lvlText w:val="%9."/>
+      <w:lvlJc w:val="right"/>
+      <w:pPr>
+        <w:ind w:left="6840" w:hanging="180"/>
+      </w:pPr>
+    </w:lvl>
+  </w:abstractNum>
+  <w:abstractNum w:abstractNumId="3" w15:restartNumberingAfterBreak="0">
+    <w:nsid w:val="13E9051A"/>
+    <w:multiLevelType w:val="hybridMultilevel"/>
+    <w:tmpl w:val="37AC3C7C"/>
+    <w:lvl w:ilvl="0" w:tplc="0409000F">
+      <w:start w:val="1"/>
+      <w:numFmt w:val="decimal"/>
+      <w:lvlText w:val="%1."/>
+      <w:lvlJc w:val="left"/>
+      <w:pPr>
+        <w:ind w:left="720" w:hanging="360"/>
+      </w:pPr>
+      <w:rPr>
+        <w:rFonts w:hint="default"/>
+      </w:rPr>
+    </w:lvl>
+    <w:lvl w:ilvl="1" w:tplc="04090019">
+      <w:start w:val="1"/>
+      <w:numFmt w:val="lowerLetter"/>
+      <w:lvlText w:val="%2."/>
+      <w:lvlJc w:val="left"/>
+      <w:pPr>
+        <w:ind w:left="1440" w:hanging="360"/>
+      </w:pPr>
+    </w:lvl>
+    <w:lvl w:ilvl="2" w:tplc="0409001B" w:tentative="1">
+      <w:start w:val="1"/>
+      <w:numFmt w:val="lowerRoman"/>
+      <w:lvlText w:val="%3."/>
+      <w:lvlJc w:val="right"/>
+      <w:pPr>
+        <w:ind w:left="2160" w:hanging="180"/>
+      </w:pPr>
+    </w:lvl>
+    <w:lvl w:ilvl="3" w:tplc="0409000F" w:tentative="1">
+      <w:start w:val="1"/>
+      <w:numFmt w:val="decimal"/>
+      <w:lvlText w:val="%4."/>
+      <w:lvlJc w:val="left"/>
+      <w:pPr>
+        <w:ind w:left="2880" w:hanging="360"/>
+      </w:pPr>
+    </w:lvl>
+    <w:lvl w:ilvl="4" w:tplc="04090019" w:tentative="1">
+      <w:start w:val="1"/>
+      <w:numFmt w:val="lowerLetter"/>
+      <w:lvlText w:val="%5."/>
+      <w:lvlJc w:val="left"/>
+      <w:pPr>
+        <w:ind w:left="3600" w:hanging="360"/>
+      </w:pPr>
+    </w:lvl>
+    <w:lvl w:ilvl="5" w:tplc="0409001B" w:tentative="1">
+      <w:start w:val="1"/>
+      <w:numFmt w:val="lowerRoman"/>
+      <w:lvlText w:val="%6."/>
+      <w:lvlJc w:val="right"/>
+      <w:pPr>
+        <w:ind w:left="4320" w:hanging="180"/>
+      </w:pPr>
+    </w:lvl>
+    <w:lvl w:ilvl="6" w:tplc="0409000F" w:tentative="1">
+      <w:start w:val="1"/>
+      <w:numFmt w:val="decimal"/>
+      <w:lvlText w:val="%7."/>
+      <w:lvlJc w:val="left"/>
+      <w:pPr>
+        <w:ind w:left="5040" w:hanging="360"/>
+      </w:pPr>
+    </w:lvl>
+    <w:lvl w:ilvl="7" w:tplc="04090019" w:tentative="1">
+      <w:start w:val="1"/>
+      <w:numFmt w:val="lowerLetter"/>
+      <w:lvlText w:val="%8."/>
+      <w:lvlJc w:val="left"/>
+      <w:pPr>
+        <w:ind w:left="5760" w:hanging="360"/>
+      </w:pPr>
+    </w:lvl>
+    <w:lvl w:ilvl="8" w:tplc="0409001B" w:tentative="1">
+      <w:start w:val="1"/>
+      <w:numFmt w:val="lowerRoman"/>
+      <w:lvlText w:val="%9."/>
+      <w:lvlJc w:val="right"/>
+      <w:pPr>
+        <w:ind w:left="6480" w:hanging="180"/>
+      </w:pPr>
+    </w:lvl>
+  </w:abstractNum>
+  <w:abstractNum w:abstractNumId="4" w15:restartNumberingAfterBreak="0">
     <w:nsid w:val="2869712C"/>
     <w:multiLevelType w:val="hybridMultilevel"/>
     <w:tmpl w:val="D1C28FCE"/>
@@ -494,7 +1211,7 @@
       </w:rPr>
     </w:lvl>
   </w:abstractNum>
-  <w:abstractNum w:abstractNumId="3" w15:restartNumberingAfterBreak="0">
+  <w:abstractNum w:abstractNumId="5" w15:restartNumberingAfterBreak="0">
     <w:nsid w:val="2A9A13D2"/>
     <w:multiLevelType w:val="hybridMultilevel"/>
     <w:tmpl w:val="92A436CE"/>
@@ -583,7 +1300,7 @@
       </w:pPr>
     </w:lvl>
   </w:abstractNum>
-  <w:abstractNum w:abstractNumId="4" w15:restartNumberingAfterBreak="0">
+  <w:abstractNum w:abstractNumId="6" w15:restartNumberingAfterBreak="0">
     <w:nsid w:val="3A187070"/>
     <w:multiLevelType w:val="hybridMultilevel"/>
     <w:tmpl w:val="237EF8D2"/>
@@ -696,7 +1413,7 @@
       </w:rPr>
     </w:lvl>
   </w:abstractNum>
-  <w:abstractNum w:abstractNumId="5" w15:restartNumberingAfterBreak="0">
+  <w:abstractNum w:abstractNumId="7" w15:restartNumberingAfterBreak="0">
     <w:nsid w:val="477E6841"/>
     <w:multiLevelType w:val="hybridMultilevel"/>
     <w:tmpl w:val="C64A9B94"/>
@@ -809,7 +1526,119 @@
       </w:rPr>
     </w:lvl>
   </w:abstractNum>
-  <w:abstractNum w:abstractNumId="6" w15:restartNumberingAfterBreak="0">
+  <w:abstractNum w:abstractNumId="8" w15:restartNumberingAfterBreak="0">
+    <w:nsid w:val="49E06583"/>
+    <w:multiLevelType w:val="hybridMultilevel"/>
+    <w:tmpl w:val="9FC49F3A"/>
+    <w:lvl w:ilvl="0" w:tplc="4D76162A">
+      <w:numFmt w:val="bullet"/>
+      <w:lvlText w:val="-"/>
+      <w:lvlJc w:val="left"/>
+      <w:pPr>
+        <w:ind w:left="720" w:hanging="360"/>
+      </w:pPr>
+      <w:rPr>
+        <w:rFonts w:ascii="Calibri" w:eastAsiaTheme="minorHAnsi" w:hAnsi="Calibri" w:cs="Calibri" w:hint="default"/>
+      </w:rPr>
+    </w:lvl>
+    <w:lvl w:ilvl="1" w:tplc="04090003" w:tentative="1">
+      <w:start w:val="1"/>
+      <w:numFmt w:val="bullet"/>
+      <w:lvlText w:val="o"/>
+      <w:lvlJc w:val="left"/>
+      <w:pPr>
+        <w:ind w:left="1440" w:hanging="360"/>
+      </w:pPr>
+      <w:rPr>
+        <w:rFonts w:ascii="Courier New" w:hAnsi="Courier New" w:cs="Courier New" w:hint="default"/>
+      </w:rPr>
+    </w:lvl>
+    <w:lvl w:ilvl="2" w:tplc="04090005" w:tentative="1">
+      <w:start w:val="1"/>
+      <w:numFmt w:val="bullet"/>
+      <w:lvlText w:val=""/>
+      <w:lvlJc w:val="left"/>
+      <w:pPr>
+        <w:ind w:left="2160" w:hanging="360"/>
+      </w:pPr>
+      <w:rPr>
+        <w:rFonts w:ascii="Wingdings" w:hAnsi="Wingdings" w:hint="default"/>
+      </w:rPr>
+    </w:lvl>
+    <w:lvl w:ilvl="3" w:tplc="04090001" w:tentative="1">
+      <w:start w:val="1"/>
+      <w:numFmt w:val="bullet"/>
+      <w:lvlText w:val=""/>
+      <w:lvlJc w:val="left"/>
+      <w:pPr>
+        <w:ind w:left="2880" w:hanging="360"/>
+      </w:pPr>
+      <w:rPr>
+        <w:rFonts w:ascii="Symbol" w:hAnsi="Symbol" w:hint="default"/>
+      </w:rPr>
+    </w:lvl>
+    <w:lvl w:ilvl="4" w:tplc="04090003" w:tentative="1">
+      <w:start w:val="1"/>
+      <w:numFmt w:val="bullet"/>
+      <w:lvlText w:val="o"/>
+      <w:lvlJc w:val="left"/>
+      <w:pPr>
+        <w:ind w:left="3600" w:hanging="360"/>
+      </w:pPr>
+      <w:rPr>
+        <w:rFonts w:ascii="Courier New" w:hAnsi="Courier New" w:cs="Courier New" w:hint="default"/>
+      </w:rPr>
+    </w:lvl>
+    <w:lvl w:ilvl="5" w:tplc="04090005" w:tentative="1">
+      <w:start w:val="1"/>
+      <w:numFmt w:val="bullet"/>
+      <w:lvlText w:val=""/>
+      <w:lvlJc w:val="left"/>
+      <w:pPr>
+        <w:ind w:left="4320" w:hanging="360"/>
+      </w:pPr>
+      <w:rPr>
+        <w:rFonts w:ascii="Wingdings" w:hAnsi="Wingdings" w:hint="default"/>
+      </w:rPr>
+    </w:lvl>
+    <w:lvl w:ilvl="6" w:tplc="04090001" w:tentative="1">
+      <w:start w:val="1"/>
+      <w:numFmt w:val="bullet"/>
+      <w:lvlText w:val=""/>
+      <w:lvlJc w:val="left"/>
+      <w:pPr>
+        <w:ind w:left="5040" w:hanging="360"/>
+      </w:pPr>
+      <w:rPr>
+        <w:rFonts w:ascii="Symbol" w:hAnsi="Symbol" w:hint="default"/>
+      </w:rPr>
+    </w:lvl>
+    <w:lvl w:ilvl="7" w:tplc="04090003" w:tentative="1">
+      <w:start w:val="1"/>
+      <w:numFmt w:val="bullet"/>
+      <w:lvlText w:val="o"/>
+      <w:lvlJc w:val="left"/>
+      <w:pPr>
+        <w:ind w:left="5760" w:hanging="360"/>
+      </w:pPr>
+      <w:rPr>
+        <w:rFonts w:ascii="Courier New" w:hAnsi="Courier New" w:cs="Courier New" w:hint="default"/>
+      </w:rPr>
+    </w:lvl>
+    <w:lvl w:ilvl="8" w:tplc="04090005" w:tentative="1">
+      <w:start w:val="1"/>
+      <w:numFmt w:val="bullet"/>
+      <w:lvlText w:val=""/>
+      <w:lvlJc w:val="left"/>
+      <w:pPr>
+        <w:ind w:left="6480" w:hanging="360"/>
+      </w:pPr>
+      <w:rPr>
+        <w:rFonts w:ascii="Wingdings" w:hAnsi="Wingdings" w:hint="default"/>
+      </w:rPr>
+    </w:lvl>
+  </w:abstractNum>
+  <w:abstractNum w:abstractNumId="9" w15:restartNumberingAfterBreak="0">
     <w:nsid w:val="51591823"/>
     <w:multiLevelType w:val="hybridMultilevel"/>
     <w:tmpl w:val="EF72A852"/>
@@ -898,7 +1727,7 @@
       </w:pPr>
     </w:lvl>
   </w:abstractNum>
-  <w:abstractNum w:abstractNumId="7" w15:restartNumberingAfterBreak="0">
+  <w:abstractNum w:abstractNumId="10" w15:restartNumberingAfterBreak="0">
     <w:nsid w:val="53C328F2"/>
     <w:multiLevelType w:val="hybridMultilevel"/>
     <w:tmpl w:val="AA3E81E2"/>
@@ -987,7 +1816,7 @@
       </w:pPr>
     </w:lvl>
   </w:abstractNum>
-  <w:abstractNum w:abstractNumId="8" w15:restartNumberingAfterBreak="0">
+  <w:abstractNum w:abstractNumId="11" w15:restartNumberingAfterBreak="0">
     <w:nsid w:val="54E4669A"/>
     <w:multiLevelType w:val="hybridMultilevel"/>
     <w:tmpl w:val="8AEC0716"/>
@@ -1099,7 +1928,7 @@
       </w:rPr>
     </w:lvl>
   </w:abstractNum>
-  <w:abstractNum w:abstractNumId="9" w15:restartNumberingAfterBreak="0">
+  <w:abstractNum w:abstractNumId="12" w15:restartNumberingAfterBreak="0">
     <w:nsid w:val="5EB21B0F"/>
     <w:multiLevelType w:val="hybridMultilevel"/>
     <w:tmpl w:val="A7723C7C"/>
@@ -1114,7 +1943,7 @@
         <w:rFonts w:ascii="Symbol" w:eastAsiaTheme="minorHAnsi" w:hAnsi="Symbol" w:cstheme="minorBidi" w:hint="default"/>
       </w:rPr>
     </w:lvl>
-    <w:lvl w:ilvl="1" w:tplc="04090003" w:tentative="1">
+    <w:lvl w:ilvl="1" w:tplc="04090003">
       <w:start w:val="1"/>
       <w:numFmt w:val="bullet"/>
       <w:lvlText w:val="o"/>
@@ -1211,7 +2040,7 @@
       </w:rPr>
     </w:lvl>
   </w:abstractNum>
-  <w:abstractNum w:abstractNumId="10" w15:restartNumberingAfterBreak="0">
+  <w:abstractNum w:abstractNumId="13" w15:restartNumberingAfterBreak="0">
     <w:nsid w:val="725F05AD"/>
     <w:multiLevelType w:val="hybridMultilevel"/>
     <w:tmpl w:val="E9E6A4C4"/>
@@ -1324,7 +2153,7 @@
     </w:lvl>
   </w:abstractNum>
   <w:num w:numId="1" w16cid:durableId="830414445">
-    <w:abstractNumId w:val="10"/>
+    <w:abstractNumId w:val="13"/>
   </w:num>
   <w:num w:numId="2" w16cid:durableId="84041036">
     <w:abstractNumId w:val="0"/>
@@ -1333,28 +2162,37 @@
     <w:abstractNumId w:val="1"/>
   </w:num>
   <w:num w:numId="4" w16cid:durableId="439881907">
+    <w:abstractNumId w:val="10"/>
+  </w:num>
+  <w:num w:numId="5" w16cid:durableId="2054766778">
+    <w:abstractNumId w:val="5"/>
+  </w:num>
+  <w:num w:numId="6" w16cid:durableId="625819121">
+    <w:abstractNumId w:val="9"/>
+  </w:num>
+  <w:num w:numId="7" w16cid:durableId="1455951270">
+    <w:abstractNumId w:val="6"/>
+  </w:num>
+  <w:num w:numId="8" w16cid:durableId="948588447">
+    <w:abstractNumId w:val="4"/>
+  </w:num>
+  <w:num w:numId="9" w16cid:durableId="2049526336">
     <w:abstractNumId w:val="7"/>
   </w:num>
-  <w:num w:numId="5" w16cid:durableId="2054766778">
-    <w:abstractNumId w:val="3"/>
+  <w:num w:numId="10" w16cid:durableId="380831261">
+    <w:abstractNumId w:val="11"/>
   </w:num>
-  <w:num w:numId="6" w16cid:durableId="625819121">
-    <w:abstractNumId w:val="6"/>
+  <w:num w:numId="11" w16cid:durableId="1494032304">
+    <w:abstractNumId w:val="12"/>
   </w:num>
-  <w:num w:numId="7" w16cid:durableId="1455951270">
-    <w:abstractNumId w:val="4"/>
+  <w:num w:numId="12" w16cid:durableId="1124689146">
+    <w:abstractNumId w:val="8"/>
   </w:num>
-  <w:num w:numId="8" w16cid:durableId="948588447">
+  <w:num w:numId="13" w16cid:durableId="521209529">
     <w:abstractNumId w:val="2"/>
   </w:num>
-  <w:num w:numId="9" w16cid:durableId="2049526336">
-    <w:abstractNumId w:val="5"/>
-  </w:num>
-  <w:num w:numId="10" w16cid:durableId="380831261">
-    <w:abstractNumId w:val="8"/>
-  </w:num>
-  <w:num w:numId="11" w16cid:durableId="1494032304">
-    <w:abstractNumId w:val="9"/>
+  <w:num w:numId="14" w16cid:durableId="1409494596">
+    <w:abstractNumId w:val="3"/>
   </w:num>
 </w:numbering>
 </file>

</xml_diff>

<commit_message>
Video abou LineChart updating when fcm is send is added.
</commit_message>
<xml_diff>
--- a/meeting-Bulut-Akay/weekly-report/week 5/Last-Updates-5.docx
+++ b/meeting-Bulut-Akay/weekly-report/week 5/Last-Updates-5.docx
@@ -289,14 +289,7 @@
           <w:sz w:val="30"/>
           <w:szCs w:val="30"/>
         </w:rPr>
-        <w:t>D-W-M</w:t>
-      </w:r>
-      <w:r>
-        <w:rPr>
-          <w:sz w:val="30"/>
-          <w:szCs w:val="30"/>
-        </w:rPr>
-        <w:t xml:space="preserve"> </w:t>
+        <w:t xml:space="preserve">D-W-M </w:t>
       </w:r>
       <w:r>
         <w:rPr>
@@ -457,27 +450,6 @@
         <w:pStyle w:val="ListParagraph"/>
         <w:numPr>
           <w:ilvl w:val="0"/>
-          <w:numId w:val="12"/>
-        </w:numPr>
-        <w:rPr>
-          <w:sz w:val="30"/>
-          <w:szCs w:val="30"/>
-        </w:rPr>
-      </w:pPr>
-      <w:r>
-        <w:rPr>
-          <w:sz w:val="30"/>
-          <w:szCs w:val="30"/>
-        </w:rPr>
-        <w:lastRenderedPageBreak/>
-        <w:t>08.28.2023</w:t>
-      </w:r>
-    </w:p>
-    <w:p>
-      <w:pPr>
-        <w:pStyle w:val="ListParagraph"/>
-        <w:numPr>
-          <w:ilvl w:val="0"/>
           <w:numId w:val="14"/>
         </w:numPr>
         <w:rPr>
@@ -491,6 +463,7 @@
           <w:sz w:val="30"/>
           <w:szCs w:val="30"/>
         </w:rPr>
+        <w:lastRenderedPageBreak/>
         <w:drawing>
           <wp:inline distT="0" distB="0" distL="0" distR="0" wp14:anchorId="7B7D86FC" wp14:editId="4942D1E0">
             <wp:extent cx="3528204" cy="2712156"/>
@@ -611,12 +584,6 @@
           <w:szCs w:val="30"/>
         </w:rPr>
         <w:br/>
-      </w:r>
-      <w:r>
-        <w:rPr>
-          <w:sz w:val="30"/>
-          <w:szCs w:val="30"/>
-        </w:rPr>
         <w:t>Dinamik Y De</w:t>
       </w:r>
       <w:r>
@@ -625,31 +592,7 @@
           <w:szCs w:val="30"/>
           <w:lang w:val="tr-TR"/>
         </w:rPr>
-        <w:t>ğerleri –</w:t>
-      </w:r>
-      <w:r>
-        <w:rPr>
-          <w:sz w:val="30"/>
-          <w:szCs w:val="30"/>
-          <w:lang w:val="tr-TR"/>
-        </w:rPr>
-        <w:t xml:space="preserve"> Büyük </w:t>
-      </w:r>
-      <w:r>
-        <w:rPr>
-          <w:sz w:val="30"/>
-          <w:szCs w:val="30"/>
-          <w:lang w:val="tr-TR"/>
-        </w:rPr>
-        <w:t>LineChart</w:t>
-      </w:r>
-      <w:r>
-        <w:rPr>
-          <w:sz w:val="30"/>
-          <w:szCs w:val="30"/>
-          <w:lang w:val="tr-TR"/>
-        </w:rPr>
-        <w:t xml:space="preserve"> Sayfası</w:t>
+        <w:t>ğerleri – Büyük LineChart Sayfası</w:t>
       </w:r>
     </w:p>
     <w:p>
@@ -729,6 +672,84 @@
         </w:rPr>
         <w:t>Veri Bulunamadığı zaman bu şekilde görünecektir.</w:t>
       </w:r>
+    </w:p>
+    <w:p>
+      <w:pPr>
+        <w:pStyle w:val="ListParagraph"/>
+        <w:numPr>
+          <w:ilvl w:val="0"/>
+          <w:numId w:val="14"/>
+        </w:numPr>
+        <w:rPr>
+          <w:sz w:val="30"/>
+          <w:szCs w:val="30"/>
+        </w:rPr>
+      </w:pPr>
+      <w:r>
+        <w:rPr>
+          <w:sz w:val="30"/>
+          <w:szCs w:val="30"/>
+        </w:rPr>
+        <w:t xml:space="preserve"> </w:t>
+      </w:r>
+      <w:hyperlink r:id="rId14" w:history="1">
+        <w:r>
+          <w:rPr>
+            <w:rStyle w:val="Hyperlink"/>
+            <w:sz w:val="30"/>
+            <w:szCs w:val="30"/>
+          </w:rPr>
+          <w:t>Sens</w:t>
+        </w:r>
+        <w:r>
+          <w:rPr>
+            <w:rStyle w:val="Hyperlink"/>
+            <w:sz w:val="30"/>
+            <w:szCs w:val="30"/>
+          </w:rPr>
+          <w:t>o</w:t>
+        </w:r>
+        <w:r>
+          <w:rPr>
+            <w:rStyle w:val="Hyperlink"/>
+            <w:sz w:val="30"/>
+            <w:szCs w:val="30"/>
+          </w:rPr>
+          <w:t>r olcu</w:t>
+        </w:r>
+        <w:r>
+          <w:rPr>
+            <w:rStyle w:val="Hyperlink"/>
+            <w:sz w:val="30"/>
+            <w:szCs w:val="30"/>
+          </w:rPr>
+          <w:t>m</w:t>
+        </w:r>
+        <w:r>
+          <w:rPr>
+            <w:rStyle w:val="Hyperlink"/>
+            <w:sz w:val="30"/>
+            <w:szCs w:val="30"/>
+          </w:rPr>
+          <w:t xml:space="preserve"> y</w:t>
+        </w:r>
+        <w:r>
+          <w:rPr>
+            <w:rStyle w:val="Hyperlink"/>
+            <w:sz w:val="30"/>
+            <w:szCs w:val="30"/>
+          </w:rPr>
+          <w:t>a</w:t>
+        </w:r>
+        <w:r>
+          <w:rPr>
+            <w:rStyle w:val="Hyperlink"/>
+            <w:sz w:val="30"/>
+            <w:szCs w:val="30"/>
+          </w:rPr>
+          <w:t>ptigi zaman LineChart Grafigi guncellenir.</w:t>
+        </w:r>
+      </w:hyperlink>
     </w:p>
     <w:sectPr>
       <w:pgSz w:w="12240" w:h="15840"/>

</xml_diff>

<commit_message>
doktor-patient notification video is added
</commit_message>
<xml_diff>
--- a/meeting-Bulut-Akay/weekly-report/week 5/Last-Updates-5.docx
+++ b/meeting-Bulut-Akay/weekly-report/week 5/Last-Updates-5.docx
@@ -147,7 +147,15 @@
           <w:szCs w:val="30"/>
         </w:rPr>
         <w:br/>
-        <w:t xml:space="preserve">(Veya istenirse Dangerous tek renk kalır,  </w:t>
+        <w:t xml:space="preserve">(Veya istenirse Dangerous tek renk </w:t>
+      </w:r>
+      <w:proofErr w:type="gramStart"/>
+      <w:r>
+        <w:rPr>
+          <w:sz w:val="30"/>
+          <w:szCs w:val="30"/>
+        </w:rPr>
+        <w:t xml:space="preserve">kalır,  </w:t>
       </w:r>
       <w:r>
         <w:rPr>
@@ -156,7 +164,17 @@
           <w:sz w:val="30"/>
           <w:szCs w:val="30"/>
         </w:rPr>
-        <w:t xml:space="preserve">LOW , HIGH </w:t>
+        <w:t>LOW</w:t>
+      </w:r>
+      <w:proofErr w:type="gramEnd"/>
+      <w:r>
+        <w:rPr>
+          <w:b/>
+          <w:bCs/>
+          <w:sz w:val="30"/>
+          <w:szCs w:val="30"/>
+        </w:rPr>
+        <w:t xml:space="preserve"> , HIGH </w:t>
       </w:r>
       <w:r>
         <w:rPr>
@@ -718,12 +736,21 @@
           <w:szCs w:val="30"/>
         </w:rPr>
       </w:pPr>
-      <w:r>
-        <w:rPr>
-          <w:sz w:val="30"/>
-          <w:szCs w:val="30"/>
-        </w:rPr>
-        <w:t xml:space="preserve">SORUNLAR : </w:t>
+      <w:proofErr w:type="gramStart"/>
+      <w:r>
+        <w:rPr>
+          <w:sz w:val="30"/>
+          <w:szCs w:val="30"/>
+        </w:rPr>
+        <w:t>SORUNLAR :</w:t>
+      </w:r>
+      <w:proofErr w:type="gramEnd"/>
+      <w:r>
+        <w:rPr>
+          <w:sz w:val="30"/>
+          <w:szCs w:val="30"/>
+        </w:rPr>
+        <w:t xml:space="preserve"> </w:t>
       </w:r>
       <w:r>
         <w:rPr>
@@ -736,8 +763,7 @@
     <w:p>
       <w:pPr>
         <w:rPr>
-          <w:sz w:val="30"/>
-          <w:szCs w:val="30"/>
+          <w:noProof/>
         </w:rPr>
       </w:pPr>
       <w:r>
@@ -833,6 +859,76 @@
           </wp:inline>
         </w:drawing>
       </w:r>
+    </w:p>
+    <w:p>
+      <w:pPr>
+        <w:pStyle w:val="ListParagraph"/>
+        <w:numPr>
+          <w:ilvl w:val="0"/>
+          <w:numId w:val="14"/>
+        </w:numPr>
+        <w:rPr>
+          <w:sz w:val="30"/>
+          <w:szCs w:val="30"/>
+        </w:rPr>
+      </w:pPr>
+      <w:r>
+        <w:rPr>
+          <w:sz w:val="30"/>
+          <w:szCs w:val="30"/>
+        </w:rPr>
+        <w:lastRenderedPageBreak/>
+        <w:t xml:space="preserve">Hastaya notification gönderildiği vakit, hastadan sorumlu olan doktor’a da aynı notification gönderilmektedir.  Eğer hastanın sayfasına </w:t>
+      </w:r>
+      <w:proofErr w:type="gramStart"/>
+      <w:r>
+        <w:rPr>
+          <w:sz w:val="30"/>
+          <w:szCs w:val="30"/>
+        </w:rPr>
+        <w:t>bakıyorsa,  hastada</w:t>
+      </w:r>
+      <w:proofErr w:type="gramEnd"/>
+      <w:r>
+        <w:rPr>
+          <w:sz w:val="30"/>
+          <w:szCs w:val="30"/>
+        </w:rPr>
+        <w:t xml:space="preserve"> olduğu gibi doktorda da Chart güncellenmektedir.</w:t>
+      </w:r>
+      <w:r>
+        <w:rPr>
+          <w:sz w:val="30"/>
+          <w:szCs w:val="30"/>
+        </w:rPr>
+        <w:br/>
+      </w:r>
+      <w:hyperlink r:id="rId17" w:history="1">
+        <w:r>
+          <w:rPr>
+            <w:rStyle w:val="Hyperlink"/>
+            <w:sz w:val="30"/>
+            <w:szCs w:val="30"/>
+          </w:rPr>
+          <w:t>doktor-pa</w:t>
+        </w:r>
+        <w:r>
+          <w:rPr>
+            <w:rStyle w:val="Hyperlink"/>
+            <w:sz w:val="30"/>
+            <w:szCs w:val="30"/>
+          </w:rPr>
+          <w:t>t</w:t>
+        </w:r>
+        <w:r>
+          <w:rPr>
+            <w:rStyle w:val="Hyperlink"/>
+            <w:sz w:val="30"/>
+            <w:szCs w:val="30"/>
+          </w:rPr>
+          <w:t>ient-Video</w:t>
+        </w:r>
+      </w:hyperlink>
     </w:p>
     <w:sectPr>
       <w:pgSz w:w="12240" w:h="15840"/>

</xml_diff>

<commit_message>
Video is added for sending notification to doctor when patient is assinged
</commit_message>
<xml_diff>
--- a/meeting-Bulut-Akay/weekly-report/week 5/Last-Updates-5.docx
+++ b/meeting-Bulut-Akay/weekly-report/week 5/Last-Updates-5.docx
@@ -209,44 +209,96 @@
         </w:rPr>
       </w:pPr>
       <w:hyperlink r:id="rId8" w:history="1">
+        <w:proofErr w:type="gramStart"/>
         <w:r>
           <w:rPr>
             <w:rStyle w:val="Hyperlink"/>
             <w:sz w:val="30"/>
             <w:szCs w:val="30"/>
           </w:rPr>
-          <w:t>Emulatorde Test Background Test Videos</w:t>
+          <w:t>VIDEO :E</w:t>
         </w:r>
-      </w:hyperlink>
-      <w:r>
-        <w:rPr>
-          <w:rStyle w:val="Hyperlink"/>
-          <w:sz w:val="30"/>
-          <w:szCs w:val="30"/>
-        </w:rPr>
-        <w:t>u</w:t>
-      </w:r>
-    </w:p>
-    <w:p>
-      <w:pPr>
-        <w:pStyle w:val="ListParagraph"/>
-        <w:numPr>
-          <w:ilvl w:val="0"/>
-          <w:numId w:val="11"/>
-        </w:numPr>
-        <w:rPr>
-          <w:sz w:val="30"/>
-          <w:szCs w:val="30"/>
-        </w:rPr>
-      </w:pPr>
-      <w:hyperlink r:id="rId9" w:history="1">
         <w:r>
           <w:rPr>
             <w:rStyle w:val="Hyperlink"/>
             <w:sz w:val="30"/>
             <w:szCs w:val="30"/>
           </w:rPr>
-          <w:t>Kendi Telefonumda Background Test Videosu</w:t>
+          <w:t>m</w:t>
+        </w:r>
+        <w:r>
+          <w:rPr>
+            <w:rStyle w:val="Hyperlink"/>
+            <w:sz w:val="30"/>
+            <w:szCs w:val="30"/>
+          </w:rPr>
+          <w:t>u</w:t>
+        </w:r>
+        <w:r>
+          <w:rPr>
+            <w:rStyle w:val="Hyperlink"/>
+            <w:sz w:val="30"/>
+            <w:szCs w:val="30"/>
+          </w:rPr>
+          <w:t>latorde</w:t>
+        </w:r>
+        <w:proofErr w:type="gramEnd"/>
+        <w:r>
+          <w:rPr>
+            <w:rStyle w:val="Hyperlink"/>
+            <w:sz w:val="30"/>
+            <w:szCs w:val="30"/>
+          </w:rPr>
+          <w:t xml:space="preserve"> Test Background Test Videos</w:t>
+        </w:r>
+      </w:hyperlink>
+      <w:r>
+        <w:rPr>
+          <w:rStyle w:val="Hyperlink"/>
+          <w:sz w:val="30"/>
+          <w:szCs w:val="30"/>
+        </w:rPr>
+        <w:t>u</w:t>
+      </w:r>
+    </w:p>
+    <w:p>
+      <w:pPr>
+        <w:pStyle w:val="ListParagraph"/>
+        <w:numPr>
+          <w:ilvl w:val="0"/>
+          <w:numId w:val="11"/>
+        </w:numPr>
+        <w:rPr>
+          <w:sz w:val="30"/>
+          <w:szCs w:val="30"/>
+        </w:rPr>
+      </w:pPr>
+      <w:hyperlink r:id="rId9" w:history="1">
+        <w:proofErr w:type="gramStart"/>
+        <w:r>
+          <w:rPr>
+            <w:rStyle w:val="Hyperlink"/>
+            <w:sz w:val="30"/>
+            <w:szCs w:val="30"/>
+          </w:rPr>
+          <w:t>VIDEO :K</w:t>
+        </w:r>
+        <w:r>
+          <w:rPr>
+            <w:rStyle w:val="Hyperlink"/>
+            <w:sz w:val="30"/>
+            <w:szCs w:val="30"/>
+          </w:rPr>
+          <w:t>endi</w:t>
+        </w:r>
+        <w:proofErr w:type="gramEnd"/>
+        <w:r>
+          <w:rPr>
+            <w:rStyle w:val="Hyperlink"/>
+            <w:sz w:val="30"/>
+            <w:szCs w:val="30"/>
+          </w:rPr>
+          <w:t xml:space="preserve"> Telefonumda Background Test Videosu</w:t>
         </w:r>
       </w:hyperlink>
       <w:r>
@@ -702,7 +754,23 @@
             <w:sz w:val="30"/>
             <w:szCs w:val="30"/>
           </w:rPr>
-          <w:t>Sensor olcum yaptigi zaman LineChart Grafigi guncellenir.</w:t>
+          <w:t xml:space="preserve">VIDEO: </w:t>
+        </w:r>
+        <w:r>
+          <w:rPr>
+            <w:rStyle w:val="Hyperlink"/>
+            <w:sz w:val="30"/>
+            <w:szCs w:val="30"/>
+          </w:rPr>
+          <w:t xml:space="preserve"> S</w:t>
+        </w:r>
+        <w:r>
+          <w:rPr>
+            <w:rStyle w:val="Hyperlink"/>
+            <w:sz w:val="30"/>
+            <w:szCs w:val="30"/>
+          </w:rPr>
+          <w:t>ensor olcum yaptigi zaman LineChart Grafigi guncellenir.</w:t>
         </w:r>
       </w:hyperlink>
     </w:p>
@@ -868,8 +936,11 @@
           <w:numId w:val="14"/>
         </w:numPr>
         <w:rPr>
-          <w:sz w:val="30"/>
-          <w:szCs w:val="30"/>
+          <w:rStyle w:val="Hyperlink"/>
+          <w:color w:val="auto"/>
+          <w:sz w:val="30"/>
+          <w:szCs w:val="30"/>
+          <w:u w:val="none"/>
         </w:rPr>
       </w:pPr>
       <w:r>
@@ -910,7 +981,7 @@
             <w:sz w:val="30"/>
             <w:szCs w:val="30"/>
           </w:rPr>
-          <w:t>doktor-pa</w:t>
+          <w:t>VIDEO: -d</w:t>
         </w:r>
         <w:r>
           <w:rPr>
@@ -918,7 +989,54 @@
             <w:sz w:val="30"/>
             <w:szCs w:val="30"/>
           </w:rPr>
-          <w:t>t</w:t>
+          <w:t>oktor-patient-Video</w:t>
+        </w:r>
+      </w:hyperlink>
+    </w:p>
+    <w:p>
+      <w:pPr>
+        <w:pStyle w:val="ListParagraph"/>
+        <w:numPr>
+          <w:ilvl w:val="0"/>
+          <w:numId w:val="14"/>
+        </w:numPr>
+        <w:rPr>
+          <w:sz w:val="30"/>
+          <w:szCs w:val="30"/>
+        </w:rPr>
+      </w:pPr>
+      <w:r>
+        <w:rPr>
+          <w:sz w:val="30"/>
+          <w:szCs w:val="30"/>
+        </w:rPr>
+        <w:t>Hasta kaydedilip doktora atandigi zaman, doktor’a bildirim gider.</w:t>
+      </w:r>
+      <w:r>
+        <w:rPr>
+          <w:sz w:val="30"/>
+          <w:szCs w:val="30"/>
+        </w:rPr>
+        <w:br/>
+      </w:r>
+      <w:hyperlink r:id="rId18" w:history="1">
+        <w:proofErr w:type="gramStart"/>
+        <w:r>
+          <w:rPr>
+            <w:rStyle w:val="Hyperlink"/>
+            <w:sz w:val="30"/>
+            <w:szCs w:val="30"/>
+          </w:rPr>
+          <w:t>VIDEO :</w:t>
+        </w:r>
+        <w:proofErr w:type="gramEnd"/>
+        <w:r>
+          <w:rPr>
+            <w:rStyle w:val="Hyperlink"/>
+            <w:sz w:val="30"/>
+            <w:szCs w:val="30"/>
+          </w:rPr>
+          <w:t xml:space="preserve"> </w:t>
         </w:r>
         <w:r>
           <w:rPr>
@@ -926,7 +1044,7 @@
             <w:sz w:val="30"/>
             <w:szCs w:val="30"/>
           </w:rPr>
-          <w:t>ient-Video</w:t>
+          <w:t>send-notification-to-doctor-when-patient-is-assigned</w:t>
         </w:r>
       </w:hyperlink>
     </w:p>
@@ -2802,7 +2920,6 @@
   <w:style w:type="character" w:default="1" w:styleId="DefaultParagraphFont">
     <w:name w:val="Default Paragraph Font"/>
     <w:uiPriority w:val="1"/>
-    <w:semiHidden/>
     <w:unhideWhenUsed/>
   </w:style>
   <w:style w:type="table" w:default="1" w:styleId="TableNormal">

</xml_diff>

<commit_message>
Update Doctor profile video is added
</commit_message>
<xml_diff>
--- a/meeting-Bulut-Akay/weekly-report/week 5/Last-Updates-5.docx
+++ b/meeting-Bulut-Akay/weekly-report/week 5/Last-Updates-5.docx
@@ -224,23 +224,7 @@
             <w:sz w:val="30"/>
             <w:szCs w:val="30"/>
           </w:rPr>
-          <w:t>m</w:t>
-        </w:r>
-        <w:r>
-          <w:rPr>
-            <w:rStyle w:val="Hyperlink"/>
-            <w:sz w:val="30"/>
-            <w:szCs w:val="30"/>
-          </w:rPr>
-          <w:t>u</w:t>
-        </w:r>
-        <w:r>
-          <w:rPr>
-            <w:rStyle w:val="Hyperlink"/>
-            <w:sz w:val="30"/>
-            <w:szCs w:val="30"/>
-          </w:rPr>
-          <w:t>latorde</w:t>
+          <w:t>mulatorde</w:t>
         </w:r>
         <w:proofErr w:type="gramEnd"/>
         <w:r>
@@ -1001,8 +985,11 @@
           <w:numId w:val="14"/>
         </w:numPr>
         <w:rPr>
-          <w:sz w:val="30"/>
-          <w:szCs w:val="30"/>
+          <w:rStyle w:val="Hyperlink"/>
+          <w:color w:val="auto"/>
+          <w:sz w:val="30"/>
+          <w:szCs w:val="30"/>
+          <w:u w:val="none"/>
         </w:rPr>
       </w:pPr>
       <w:r>
@@ -1036,17 +1023,268 @@
             <w:sz w:val="30"/>
             <w:szCs w:val="30"/>
           </w:rPr>
-          <w:t xml:space="preserve"> </w:t>
+          <w:t xml:space="preserve"> send-notification-to-doctor-when-patient-is-assigned</w:t>
+        </w:r>
+      </w:hyperlink>
+    </w:p>
+    <w:p>
+      <w:pPr>
+        <w:ind w:left="360"/>
+        <w:rPr>
+          <w:sz w:val="30"/>
+          <w:szCs w:val="30"/>
+        </w:rPr>
+      </w:pPr>
+    </w:p>
+    <w:p>
+      <w:pPr>
+        <w:pStyle w:val="ListParagraph"/>
+        <w:numPr>
+          <w:ilvl w:val="0"/>
+          <w:numId w:val="14"/>
+        </w:numPr>
+        <w:rPr>
+          <w:sz w:val="30"/>
+          <w:szCs w:val="30"/>
+        </w:rPr>
+      </w:pPr>
+      <w:r>
+        <w:rPr>
+          <w:sz w:val="30"/>
+          <w:szCs w:val="30"/>
+        </w:rPr>
+        <w:t xml:space="preserve">Input textler </w:t>
+      </w:r>
+      <w:r>
+        <w:rPr>
+          <w:sz w:val="30"/>
+          <w:szCs w:val="30"/>
+        </w:rPr>
+        <w:t xml:space="preserve">için </w:t>
+      </w:r>
+      <w:r>
+        <w:rPr>
+          <w:sz w:val="30"/>
+          <w:szCs w:val="30"/>
+        </w:rPr>
+        <w:t>d</w:t>
+      </w:r>
+      <w:r>
+        <w:rPr>
+          <w:sz w:val="30"/>
+          <w:szCs w:val="30"/>
+        </w:rPr>
+        <w:t>ü</w:t>
+      </w:r>
+      <w:r>
+        <w:rPr>
+          <w:sz w:val="30"/>
+          <w:szCs w:val="30"/>
+        </w:rPr>
+        <w:t>zenleme yap</w:t>
+      </w:r>
+      <w:r>
+        <w:rPr>
+          <w:sz w:val="30"/>
+          <w:szCs w:val="30"/>
+        </w:rPr>
+        <w:t>ıldı</w:t>
+      </w:r>
+      <w:r>
+        <w:rPr>
+          <w:sz w:val="30"/>
+          <w:szCs w:val="30"/>
+        </w:rPr>
+        <w:t xml:space="preserve">. </w:t>
+      </w:r>
+      <w:r>
+        <w:rPr>
+          <w:sz w:val="30"/>
+          <w:szCs w:val="30"/>
+        </w:rPr>
+        <w:t>İ</w:t>
+      </w:r>
+      <w:r>
+        <w:rPr>
+          <w:sz w:val="30"/>
+          <w:szCs w:val="30"/>
+        </w:rPr>
+        <w:t xml:space="preserve">nput eklenmek </w:t>
+      </w:r>
+      <w:r>
+        <w:rPr>
+          <w:sz w:val="30"/>
+          <w:szCs w:val="30"/>
+        </w:rPr>
+        <w:t xml:space="preserve">istenirse </w:t>
+      </w:r>
+      <w:r>
+        <w:rPr>
+          <w:sz w:val="30"/>
+          <w:szCs w:val="30"/>
+        </w:rPr>
+        <w:t>tasar</w:t>
+      </w:r>
+      <w:r>
+        <w:rPr>
+          <w:sz w:val="30"/>
+          <w:szCs w:val="30"/>
+        </w:rPr>
+        <w:t>ı</w:t>
+      </w:r>
+      <w:r>
+        <w:rPr>
+          <w:sz w:val="30"/>
+          <w:szCs w:val="30"/>
+        </w:rPr>
+        <w:t>m haz</w:t>
+      </w:r>
+      <w:r>
+        <w:rPr>
+          <w:sz w:val="30"/>
+          <w:szCs w:val="30"/>
+        </w:rPr>
+        <w:t>ı</w:t>
+      </w:r>
+      <w:r>
+        <w:rPr>
+          <w:sz w:val="30"/>
+          <w:szCs w:val="30"/>
+        </w:rPr>
+        <w:t xml:space="preserve">r. </w:t>
+      </w:r>
+      <w:r>
+        <w:rPr>
+          <w:sz w:val="30"/>
+          <w:szCs w:val="30"/>
+        </w:rPr>
+        <w:t>Özelleştirilen “</w:t>
+      </w:r>
+      <w:proofErr w:type="gramStart"/>
+      <w:r>
+        <w:rPr>
+          <w:b/>
+          <w:bCs/>
+          <w:sz w:val="30"/>
+          <w:szCs w:val="30"/>
+        </w:rPr>
+        <w:t>FormCustomInput</w:t>
+      </w:r>
+      <w:r>
+        <w:rPr>
+          <w:sz w:val="30"/>
+          <w:szCs w:val="30"/>
+        </w:rPr>
+        <w:t xml:space="preserve">”  </w:t>
+      </w:r>
+      <w:r>
+        <w:rPr>
+          <w:sz w:val="30"/>
+          <w:szCs w:val="30"/>
+        </w:rPr>
+        <w:t>Stateless</w:t>
+      </w:r>
+      <w:proofErr w:type="gramEnd"/>
+      <w:r>
+        <w:rPr>
+          <w:sz w:val="30"/>
+          <w:szCs w:val="30"/>
+        </w:rPr>
+        <w:t xml:space="preserve"> Objesini kullanmak yeterli.</w:t>
+      </w:r>
+    </w:p>
+    <w:p>
+      <w:pPr>
+        <w:pStyle w:val="ListParagraph"/>
+        <w:rPr>
+          <w:sz w:val="30"/>
+          <w:szCs w:val="30"/>
+        </w:rPr>
+      </w:pPr>
+    </w:p>
+    <w:p>
+      <w:pPr>
+        <w:pStyle w:val="ListParagraph"/>
+        <w:numPr>
+          <w:ilvl w:val="0"/>
+          <w:numId w:val="14"/>
+        </w:numPr>
+        <w:rPr>
+          <w:sz w:val="30"/>
+          <w:szCs w:val="30"/>
+        </w:rPr>
+      </w:pPr>
+      <w:r>
+        <w:rPr>
+          <w:sz w:val="30"/>
+          <w:szCs w:val="30"/>
+        </w:rPr>
+        <w:t xml:space="preserve">Doctor Profile, update Profile </w:t>
+      </w:r>
+      <w:r>
+        <w:rPr>
+          <w:sz w:val="30"/>
+          <w:szCs w:val="30"/>
+          <w:lang w:val="tr-TR"/>
+        </w:rPr>
+        <w:t>kısımları hazırlandı.</w:t>
+      </w:r>
+      <w:r>
+        <w:rPr>
+          <w:sz w:val="30"/>
+          <w:szCs w:val="30"/>
+          <w:lang w:val="tr-TR"/>
+        </w:rPr>
+        <w:br/>
+      </w:r>
+      <w:hyperlink r:id="rId19" w:history="1">
+        <w:proofErr w:type="gramStart"/>
+        <w:r>
+          <w:rPr>
+            <w:rStyle w:val="Hyperlink"/>
+            <w:sz w:val="30"/>
+            <w:szCs w:val="30"/>
+            <w:lang w:val="tr-TR"/>
+          </w:rPr>
+          <w:t>VIDEO :</w:t>
+        </w:r>
+        <w:proofErr w:type="gramEnd"/>
+        <w:r>
+          <w:rPr>
+            <w:rStyle w:val="Hyperlink"/>
+            <w:sz w:val="30"/>
+            <w:szCs w:val="30"/>
+            <w:lang w:val="tr-TR"/>
+          </w:rPr>
+          <w:t xml:space="preserve"> Upda</w:t>
         </w:r>
         <w:r>
           <w:rPr>
             <w:rStyle w:val="Hyperlink"/>
             <w:sz w:val="30"/>
             <w:szCs w:val="30"/>
+            <w:lang w:val="tr-TR"/>
           </w:rPr>
-          <w:t>send-notification-to-doctor-when-patient-is-assigned</w:t>
+          <w:t>t</w:t>
+        </w:r>
+        <w:r>
+          <w:rPr>
+            <w:rStyle w:val="Hyperlink"/>
+            <w:sz w:val="30"/>
+            <w:szCs w:val="30"/>
+            <w:lang w:val="tr-TR"/>
+          </w:rPr>
+          <w:t>e-Doctor-Profile</w:t>
         </w:r>
       </w:hyperlink>
+      <w:r>
+        <w:rPr>
+          <w:sz w:val="30"/>
+          <w:szCs w:val="30"/>
+          <w:lang w:val="tr-TR"/>
+        </w:rPr>
+        <w:br/>
+      </w:r>
     </w:p>
     <w:sectPr>
       <w:pgSz w:w="12240" w:h="15840"/>
@@ -2920,6 +3158,7 @@
   <w:style w:type="character" w:default="1" w:styleId="DefaultParagraphFont">
     <w:name w:val="Default Paragraph Font"/>
     <w:uiPriority w:val="1"/>
+    <w:semiHidden/>
     <w:unhideWhenUsed/>
   </w:style>
   <w:style w:type="table" w:default="1" w:styleId="TableNormal">

</xml_diff>

<commit_message>
update Admin-Doctor-Patient Video is created and added to file
</commit_message>
<xml_diff>
--- a/meeting-Bulut-Akay/weekly-report/week 5/Last-Updates-5.docx
+++ b/meeting-Bulut-Akay/weekly-report/week 5/Last-Updates-5.docx
@@ -147,7 +147,15 @@
           <w:szCs w:val="30"/>
         </w:rPr>
         <w:br/>
-        <w:t xml:space="preserve">(Veya istenirse Dangerous tek renk kalır,  </w:t>
+        <w:t xml:space="preserve">(Veya istenirse Dangerous tek renk </w:t>
+      </w:r>
+      <w:proofErr w:type="gramStart"/>
+      <w:r>
+        <w:rPr>
+          <w:sz w:val="30"/>
+          <w:szCs w:val="30"/>
+        </w:rPr>
+        <w:t xml:space="preserve">kalır,  </w:t>
       </w:r>
       <w:r>
         <w:rPr>
@@ -156,7 +164,17 @@
           <w:sz w:val="30"/>
           <w:szCs w:val="30"/>
         </w:rPr>
-        <w:t xml:space="preserve">LOW , HIGH </w:t>
+        <w:t>LOW</w:t>
+      </w:r>
+      <w:proofErr w:type="gramEnd"/>
+      <w:r>
+        <w:rPr>
+          <w:b/>
+          <w:bCs/>
+          <w:sz w:val="30"/>
+          <w:szCs w:val="30"/>
+        </w:rPr>
+        <w:t xml:space="preserve"> , HIGH </w:t>
       </w:r>
       <w:r>
         <w:rPr>
@@ -191,6 +209,7 @@
         </w:rPr>
       </w:pPr>
       <w:hyperlink r:id="rId8" w:history="1">
+        <w:proofErr w:type="gramStart"/>
         <w:r>
           <w:rPr>
             <w:rStyle w:val="Hyperlink"/>
@@ -205,7 +224,16 @@
             <w:sz w:val="30"/>
             <w:szCs w:val="30"/>
           </w:rPr>
-          <w:t>mulatorde Test Background Test Videos</w:t>
+          <w:t>mulatorde</w:t>
+        </w:r>
+        <w:proofErr w:type="gramEnd"/>
+        <w:r>
+          <w:rPr>
+            <w:rStyle w:val="Hyperlink"/>
+            <w:sz w:val="30"/>
+            <w:szCs w:val="30"/>
+          </w:rPr>
+          <w:t xml:space="preserve"> Test Background Test Videos</w:t>
         </w:r>
       </w:hyperlink>
       <w:r>
@@ -230,6 +258,7 @@
         </w:rPr>
       </w:pPr>
       <w:hyperlink r:id="rId9" w:history="1">
+        <w:proofErr w:type="gramStart"/>
         <w:r>
           <w:rPr>
             <w:rStyle w:val="Hyperlink"/>
@@ -244,7 +273,16 @@
             <w:sz w:val="30"/>
             <w:szCs w:val="30"/>
           </w:rPr>
-          <w:t>endi Telefonumda Background Test Videosu</w:t>
+          <w:t>endi</w:t>
+        </w:r>
+        <w:proofErr w:type="gramEnd"/>
+        <w:r>
+          <w:rPr>
+            <w:rStyle w:val="Hyperlink"/>
+            <w:sz w:val="30"/>
+            <w:szCs w:val="30"/>
+          </w:rPr>
+          <w:t xml:space="preserve"> Telefonumda Background Test Videosu</w:t>
         </w:r>
       </w:hyperlink>
       <w:r>
@@ -750,12 +788,21 @@
           <w:szCs w:val="30"/>
         </w:rPr>
       </w:pPr>
-      <w:r>
-        <w:rPr>
-          <w:sz w:val="30"/>
-          <w:szCs w:val="30"/>
-        </w:rPr>
-        <w:t xml:space="preserve">SORUNLAR : </w:t>
+      <w:proofErr w:type="gramStart"/>
+      <w:r>
+        <w:rPr>
+          <w:sz w:val="30"/>
+          <w:szCs w:val="30"/>
+        </w:rPr>
+        <w:t>SORUNLAR :</w:t>
+      </w:r>
+      <w:proofErr w:type="gramEnd"/>
+      <w:r>
+        <w:rPr>
+          <w:sz w:val="30"/>
+          <w:szCs w:val="30"/>
+        </w:rPr>
+        <w:t xml:space="preserve"> </w:t>
       </w:r>
       <w:r>
         <w:rPr>
@@ -886,7 +933,23 @@
           <w:szCs w:val="30"/>
         </w:rPr>
         <w:lastRenderedPageBreak/>
-        <w:t>Hastaya notification gönderildiği vakit, hastadan sorumlu olan doktor’a da aynı notification gönderilmektedir.  Eğer hastanın sayfasına bakıyorsa,  hastada olduğu gibi doktorda da Chart güncellenmektedir.</w:t>
+        <w:t xml:space="preserve">Hastaya notification gönderildiği vakit, hastadan sorumlu olan doktor’a da aynı notification gönderilmektedir.  Eğer hastanın sayfasına </w:t>
+      </w:r>
+      <w:proofErr w:type="gramStart"/>
+      <w:r>
+        <w:rPr>
+          <w:sz w:val="30"/>
+          <w:szCs w:val="30"/>
+        </w:rPr>
+        <w:t>bakıyorsa,  hastada</w:t>
+      </w:r>
+      <w:proofErr w:type="gramEnd"/>
+      <w:r>
+        <w:rPr>
+          <w:sz w:val="30"/>
+          <w:szCs w:val="30"/>
+        </w:rPr>
+        <w:t xml:space="preserve"> olduğu gibi doktorda da Chart güncellenmektedir.</w:t>
       </w:r>
       <w:r>
         <w:rPr>
@@ -944,13 +1007,23 @@
         <w:br/>
       </w:r>
       <w:hyperlink r:id="rId18" w:history="1">
+        <w:proofErr w:type="gramStart"/>
         <w:r>
           <w:rPr>
             <w:rStyle w:val="Hyperlink"/>
             <w:sz w:val="30"/>
             <w:szCs w:val="30"/>
           </w:rPr>
-          <w:t>VIDEO : send-notification-to-doctor-when-patient-is-assigned</w:t>
+          <w:t>VIDEO :</w:t>
+        </w:r>
+        <w:proofErr w:type="gramEnd"/>
+        <w:r>
+          <w:rPr>
+            <w:rStyle w:val="Hyperlink"/>
+            <w:sz w:val="30"/>
+            <w:szCs w:val="30"/>
+          </w:rPr>
+          <w:t xml:space="preserve"> send-notification-to-doctor-when-patient-is-assigned</w:t>
         </w:r>
       </w:hyperlink>
     </w:p>
@@ -1087,6 +1160,7 @@
         </w:rPr>
         <w:t>Özelleştirilen “</w:t>
       </w:r>
+      <w:proofErr w:type="gramStart"/>
       <w:r>
         <w:rPr>
           <w:b/>
@@ -1108,7 +1182,15 @@
           <w:sz w:val="30"/>
           <w:szCs w:val="30"/>
         </w:rPr>
-        <w:t>Stateless Objesini kullanmak yeterli.</w:t>
+        <w:t>Stateless</w:t>
+      </w:r>
+      <w:proofErr w:type="gramEnd"/>
+      <w:r>
+        <w:rPr>
+          <w:sz w:val="30"/>
+          <w:szCs w:val="30"/>
+        </w:rPr>
+        <w:t xml:space="preserve"> Objesini kullanmak yeterli.</w:t>
       </w:r>
     </w:p>
     <w:p>
@@ -1156,6 +1238,7 @@
         <w:br/>
       </w:r>
       <w:hyperlink r:id="rId19" w:history="1">
+        <w:proofErr w:type="gramStart"/>
         <w:r>
           <w:rPr>
             <w:rStyle w:val="Hyperlink"/>
@@ -1163,7 +1246,17 @@
             <w:szCs w:val="30"/>
             <w:lang w:val="tr-TR"/>
           </w:rPr>
-          <w:t>VIDEO : Upda</w:t>
+          <w:t>VIDEO :</w:t>
+        </w:r>
+        <w:proofErr w:type="gramEnd"/>
+        <w:r>
+          <w:rPr>
+            <w:rStyle w:val="Hyperlink"/>
+            <w:sz w:val="30"/>
+            <w:szCs w:val="30"/>
+            <w:lang w:val="tr-TR"/>
+          </w:rPr>
+          <w:t xml:space="preserve"> Upda</w:t>
         </w:r>
         <w:r>
           <w:rPr>
@@ -1181,7 +1274,25 @@
             <w:szCs w:val="30"/>
             <w:lang w:val="tr-TR"/>
           </w:rPr>
-          <w:t>e-Doctor-Profile</w:t>
+          <w:t>e-Doc</w:t>
+        </w:r>
+        <w:r>
+          <w:rPr>
+            <w:rStyle w:val="Hyperlink"/>
+            <w:sz w:val="30"/>
+            <w:szCs w:val="30"/>
+            <w:lang w:val="tr-TR"/>
+          </w:rPr>
+          <w:t>t</w:t>
+        </w:r>
+        <w:r>
+          <w:rPr>
+            <w:rStyle w:val="Hyperlink"/>
+            <w:sz w:val="30"/>
+            <w:szCs w:val="30"/>
+            <w:lang w:val="tr-TR"/>
+          </w:rPr>
+          <w:t>or-Profile</w:t>
         </w:r>
       </w:hyperlink>
       <w:r>
@@ -1221,6 +1332,7 @@
         </w:rPr>
         <w:t xml:space="preserve">Profil </w:t>
       </w:r>
+      <w:proofErr w:type="gramStart"/>
       <w:r>
         <w:rPr>
           <w:sz w:val="30"/>
@@ -1240,7 +1352,15 @@
           <w:sz w:val="30"/>
           <w:szCs w:val="30"/>
         </w:rPr>
-        <w:t xml:space="preserve">: </w:t>
+        <w:t>:</w:t>
+      </w:r>
+      <w:proofErr w:type="gramEnd"/>
+      <w:r>
+        <w:rPr>
+          <w:sz w:val="30"/>
+          <w:szCs w:val="30"/>
+        </w:rPr>
+        <w:t xml:space="preserve"> </w:t>
       </w:r>
       <w:r>
         <w:rPr>
@@ -1329,6 +1449,71 @@
           </wp:inline>
         </w:drawing>
       </w:r>
+    </w:p>
+    <w:p>
+      <w:pPr>
+        <w:pStyle w:val="ListParagraph"/>
+        <w:rPr>
+          <w:sz w:val="30"/>
+          <w:szCs w:val="30"/>
+        </w:rPr>
+      </w:pPr>
+    </w:p>
+    <w:p>
+      <w:pPr>
+        <w:pStyle w:val="ListParagraph"/>
+        <w:numPr>
+          <w:ilvl w:val="0"/>
+          <w:numId w:val="14"/>
+        </w:numPr>
+        <w:rPr>
+          <w:sz w:val="30"/>
+          <w:szCs w:val="30"/>
+        </w:rPr>
+      </w:pPr>
+      <w:r>
+        <w:rPr>
+          <w:sz w:val="30"/>
+          <w:szCs w:val="30"/>
+        </w:rPr>
+        <w:lastRenderedPageBreak/>
+        <w:t>Admin-Doctor-Patient profile update bitirildi.</w:t>
+      </w:r>
+      <w:r>
+        <w:rPr>
+          <w:sz w:val="30"/>
+          <w:szCs w:val="30"/>
+        </w:rPr>
+        <w:br/>
+      </w:r>
+      <w:hyperlink r:id="rId22" w:history="1">
+        <w:proofErr w:type="gramStart"/>
+        <w:r>
+          <w:rPr>
+            <w:rStyle w:val="Hyperlink"/>
+            <w:sz w:val="30"/>
+            <w:szCs w:val="30"/>
+          </w:rPr>
+          <w:t>Video :Update</w:t>
+        </w:r>
+        <w:proofErr w:type="gramEnd"/>
+        <w:r>
+          <w:rPr>
+            <w:rStyle w:val="Hyperlink"/>
+            <w:sz w:val="30"/>
+            <w:szCs w:val="30"/>
+          </w:rPr>
+          <w:t>-</w:t>
+        </w:r>
+        <w:r>
+          <w:rPr>
+            <w:rStyle w:val="Hyperlink"/>
+            <w:sz w:val="30"/>
+            <w:szCs w:val="30"/>
+          </w:rPr>
+          <w:t>Profile-Admin-Doctor-Patient</w:t>
+        </w:r>
+      </w:hyperlink>
     </w:p>
     <w:sectPr>
       <w:pgSz w:w="12240" w:h="15840"/>

</xml_diff>

<commit_message>
patient able to see own doctor's profile
</commit_message>
<xml_diff>
--- a/meeting-Bulut-Akay/weekly-report/week 5/Last-Updates-5.docx
+++ b/meeting-Bulut-Akay/weekly-report/week 5/Last-Updates-5.docx
@@ -1256,43 +1256,7 @@
             <w:szCs w:val="30"/>
             <w:lang w:val="tr-TR"/>
           </w:rPr>
-          <w:t xml:space="preserve"> Upda</w:t>
-        </w:r>
-        <w:r>
-          <w:rPr>
-            <w:rStyle w:val="Hyperlink"/>
-            <w:sz w:val="30"/>
-            <w:szCs w:val="30"/>
-            <w:lang w:val="tr-TR"/>
-          </w:rPr>
-          <w:t>t</w:t>
-        </w:r>
-        <w:r>
-          <w:rPr>
-            <w:rStyle w:val="Hyperlink"/>
-            <w:sz w:val="30"/>
-            <w:szCs w:val="30"/>
-            <w:lang w:val="tr-TR"/>
-          </w:rPr>
-          <w:t>e-Doc</w:t>
-        </w:r>
-        <w:r>
-          <w:rPr>
-            <w:rStyle w:val="Hyperlink"/>
-            <w:sz w:val="30"/>
-            <w:szCs w:val="30"/>
-            <w:lang w:val="tr-TR"/>
-          </w:rPr>
-          <w:t>t</w:t>
-        </w:r>
-        <w:r>
-          <w:rPr>
-            <w:rStyle w:val="Hyperlink"/>
-            <w:sz w:val="30"/>
-            <w:szCs w:val="30"/>
-            <w:lang w:val="tr-TR"/>
-          </w:rPr>
-          <w:t>or-Profile</w:t>
+          <w:t xml:space="preserve"> Update-Doctor-Profile</w:t>
         </w:r>
       </w:hyperlink>
       <w:r>
@@ -1467,8 +1431,11 @@
           <w:numId w:val="14"/>
         </w:numPr>
         <w:rPr>
-          <w:sz w:val="30"/>
-          <w:szCs w:val="30"/>
+          <w:rStyle w:val="Hyperlink"/>
+          <w:color w:val="auto"/>
+          <w:sz w:val="30"/>
+          <w:szCs w:val="30"/>
+          <w:u w:val="none"/>
         </w:rPr>
       </w:pPr>
       <w:r>
@@ -1503,7 +1470,63 @@
             <w:sz w:val="30"/>
             <w:szCs w:val="30"/>
           </w:rPr>
-          <w:t>-</w:t>
+          <w:t>-Profile-Admin-Doctor-Patient</w:t>
+        </w:r>
+      </w:hyperlink>
+    </w:p>
+    <w:p>
+      <w:pPr>
+        <w:pStyle w:val="ListParagraph"/>
+        <w:rPr>
+          <w:sz w:val="30"/>
+          <w:szCs w:val="30"/>
+        </w:rPr>
+      </w:pPr>
+    </w:p>
+    <w:p>
+      <w:pPr>
+        <w:pStyle w:val="ListParagraph"/>
+        <w:numPr>
+          <w:ilvl w:val="0"/>
+          <w:numId w:val="14"/>
+        </w:numPr>
+        <w:rPr>
+          <w:sz w:val="30"/>
+          <w:szCs w:val="30"/>
+        </w:rPr>
+      </w:pPr>
+      <w:r>
+        <w:rPr>
+          <w:sz w:val="30"/>
+          <w:szCs w:val="30"/>
+        </w:rPr>
+        <w:t>Patient Doctor bilgisini goruyor.</w:t>
+      </w:r>
+      <w:r>
+        <w:rPr>
+          <w:sz w:val="30"/>
+          <w:szCs w:val="30"/>
+        </w:rPr>
+        <w:br/>
+      </w:r>
+      <w:hyperlink r:id="rId23" w:history="1">
+        <w:proofErr w:type="gramStart"/>
+        <w:r>
+          <w:rPr>
+            <w:rStyle w:val="Hyperlink"/>
+            <w:sz w:val="30"/>
+            <w:szCs w:val="30"/>
+          </w:rPr>
+          <w:t>Video :</w:t>
+        </w:r>
+        <w:proofErr w:type="gramEnd"/>
+        <w:r>
+          <w:rPr>
+            <w:rStyle w:val="Hyperlink"/>
+            <w:sz w:val="30"/>
+            <w:szCs w:val="30"/>
+          </w:rPr>
+          <w:t xml:space="preserve"> </w:t>
         </w:r>
         <w:r>
           <w:rPr>
@@ -1511,7 +1534,7 @@
             <w:sz w:val="30"/>
             <w:szCs w:val="30"/>
           </w:rPr>
-          <w:t>Profile-Admin-Doctor-Patient</w:t>
+          <w:t>patient-sees-doctor-profile</w:t>
         </w:r>
       </w:hyperlink>
     </w:p>
@@ -3387,7 +3410,6 @@
   <w:style w:type="character" w:default="1" w:styleId="DefaultParagraphFont">
     <w:name w:val="Default Paragraph Font"/>
     <w:uiPriority w:val="1"/>
-    <w:semiHidden/>
     <w:unhideWhenUsed/>
   </w:style>
   <w:style w:type="table" w:default="1" w:styleId="TableNormal">

</xml_diff>

<commit_message>
QR Code video is added to report
</commit_message>
<xml_diff>
--- a/meeting-Bulut-Akay/weekly-report/week 5/Last-Updates-5.docx
+++ b/meeting-Bulut-Akay/weekly-report/week 5/Last-Updates-5.docx
@@ -147,15 +147,7 @@
           <w:szCs w:val="30"/>
         </w:rPr>
         <w:br/>
-        <w:t xml:space="preserve">(Veya istenirse Dangerous tek renk </w:t>
-      </w:r>
-      <w:proofErr w:type="gramStart"/>
-      <w:r>
-        <w:rPr>
-          <w:sz w:val="30"/>
-          <w:szCs w:val="30"/>
-        </w:rPr>
-        <w:t xml:space="preserve">kalır,  </w:t>
+        <w:t xml:space="preserve">(Veya istenirse Dangerous tek renk kalır,  </w:t>
       </w:r>
       <w:r>
         <w:rPr>
@@ -164,17 +156,7 @@
           <w:sz w:val="30"/>
           <w:szCs w:val="30"/>
         </w:rPr>
-        <w:t>LOW</w:t>
-      </w:r>
-      <w:proofErr w:type="gramEnd"/>
-      <w:r>
-        <w:rPr>
-          <w:b/>
-          <w:bCs/>
-          <w:sz w:val="30"/>
-          <w:szCs w:val="30"/>
-        </w:rPr>
-        <w:t xml:space="preserve"> , HIGH </w:t>
+        <w:t xml:space="preserve">LOW , HIGH </w:t>
       </w:r>
       <w:r>
         <w:rPr>
@@ -209,7 +191,6 @@
         </w:rPr>
       </w:pPr>
       <w:hyperlink r:id="rId8" w:history="1">
-        <w:proofErr w:type="gramStart"/>
         <w:r>
           <w:rPr>
             <w:rStyle w:val="Hyperlink"/>
@@ -224,16 +205,7 @@
             <w:sz w:val="30"/>
             <w:szCs w:val="30"/>
           </w:rPr>
-          <w:t>mulatorde</w:t>
-        </w:r>
-        <w:proofErr w:type="gramEnd"/>
-        <w:r>
-          <w:rPr>
-            <w:rStyle w:val="Hyperlink"/>
-            <w:sz w:val="30"/>
-            <w:szCs w:val="30"/>
-          </w:rPr>
-          <w:t xml:space="preserve"> Test Background Test Videos</w:t>
+          <w:t>mulatorde Test Background Test Videos</w:t>
         </w:r>
       </w:hyperlink>
       <w:r>
@@ -258,7 +230,6 @@
         </w:rPr>
       </w:pPr>
       <w:hyperlink r:id="rId9" w:history="1">
-        <w:proofErr w:type="gramStart"/>
         <w:r>
           <w:rPr>
             <w:rStyle w:val="Hyperlink"/>
@@ -273,16 +244,7 @@
             <w:sz w:val="30"/>
             <w:szCs w:val="30"/>
           </w:rPr>
-          <w:t>endi</w:t>
-        </w:r>
-        <w:proofErr w:type="gramEnd"/>
-        <w:r>
-          <w:rPr>
-            <w:rStyle w:val="Hyperlink"/>
-            <w:sz w:val="30"/>
-            <w:szCs w:val="30"/>
-          </w:rPr>
-          <w:t xml:space="preserve"> Telefonumda Background Test Videosu</w:t>
+          <w:t>endi Telefonumda Background Test Videosu</w:t>
         </w:r>
       </w:hyperlink>
       <w:r>
@@ -788,21 +750,12 @@
           <w:szCs w:val="30"/>
         </w:rPr>
       </w:pPr>
-      <w:proofErr w:type="gramStart"/>
-      <w:r>
-        <w:rPr>
-          <w:sz w:val="30"/>
-          <w:szCs w:val="30"/>
-        </w:rPr>
-        <w:t>SORUNLAR :</w:t>
-      </w:r>
-      <w:proofErr w:type="gramEnd"/>
-      <w:r>
-        <w:rPr>
-          <w:sz w:val="30"/>
-          <w:szCs w:val="30"/>
-        </w:rPr>
-        <w:t xml:space="preserve"> </w:t>
+      <w:r>
+        <w:rPr>
+          <w:sz w:val="30"/>
+          <w:szCs w:val="30"/>
+        </w:rPr>
+        <w:t xml:space="preserve">SORUNLAR : </w:t>
       </w:r>
       <w:r>
         <w:rPr>
@@ -933,23 +886,7 @@
           <w:szCs w:val="30"/>
         </w:rPr>
         <w:lastRenderedPageBreak/>
-        <w:t xml:space="preserve">Hastaya notification gönderildiği vakit, hastadan sorumlu olan doktor’a da aynı notification gönderilmektedir.  Eğer hastanın sayfasına </w:t>
-      </w:r>
-      <w:proofErr w:type="gramStart"/>
-      <w:r>
-        <w:rPr>
-          <w:sz w:val="30"/>
-          <w:szCs w:val="30"/>
-        </w:rPr>
-        <w:t>bakıyorsa,  hastada</w:t>
-      </w:r>
-      <w:proofErr w:type="gramEnd"/>
-      <w:r>
-        <w:rPr>
-          <w:sz w:val="30"/>
-          <w:szCs w:val="30"/>
-        </w:rPr>
-        <w:t xml:space="preserve"> olduğu gibi doktorda da Chart güncellenmektedir.</w:t>
+        <w:t>Hastaya notification gönderildiği vakit, hastadan sorumlu olan doktor’a da aynı notification gönderilmektedir.  Eğer hastanın sayfasına bakıyorsa,  hastada olduğu gibi doktorda da Chart güncellenmektedir.</w:t>
       </w:r>
       <w:r>
         <w:rPr>
@@ -1007,23 +944,13 @@
         <w:br/>
       </w:r>
       <w:hyperlink r:id="rId18" w:history="1">
-        <w:proofErr w:type="gramStart"/>
         <w:r>
           <w:rPr>
             <w:rStyle w:val="Hyperlink"/>
             <w:sz w:val="30"/>
             <w:szCs w:val="30"/>
           </w:rPr>
-          <w:t>VIDEO :</w:t>
-        </w:r>
-        <w:proofErr w:type="gramEnd"/>
-        <w:r>
-          <w:rPr>
-            <w:rStyle w:val="Hyperlink"/>
-            <w:sz w:val="30"/>
-            <w:szCs w:val="30"/>
-          </w:rPr>
-          <w:t xml:space="preserve"> send-notification-to-doctor-when-patient-is-assigned</w:t>
+          <w:t>VIDEO : send-notification-to-doctor-when-patient-is-assigned</w:t>
         </w:r>
       </w:hyperlink>
     </w:p>
@@ -1160,7 +1087,6 @@
         </w:rPr>
         <w:t>Özelleştirilen “</w:t>
       </w:r>
-      <w:proofErr w:type="gramStart"/>
       <w:r>
         <w:rPr>
           <w:b/>
@@ -1182,15 +1108,7 @@
           <w:sz w:val="30"/>
           <w:szCs w:val="30"/>
         </w:rPr>
-        <w:t>Stateless</w:t>
-      </w:r>
-      <w:proofErr w:type="gramEnd"/>
-      <w:r>
-        <w:rPr>
-          <w:sz w:val="30"/>
-          <w:szCs w:val="30"/>
-        </w:rPr>
-        <w:t xml:space="preserve"> Objesini kullanmak yeterli.</w:t>
+        <w:t>Stateless Objesini kullanmak yeterli.</w:t>
       </w:r>
     </w:p>
     <w:p>
@@ -1238,7 +1156,6 @@
         <w:br/>
       </w:r>
       <w:hyperlink r:id="rId19" w:history="1">
-        <w:proofErr w:type="gramStart"/>
         <w:r>
           <w:rPr>
             <w:rStyle w:val="Hyperlink"/>
@@ -1246,17 +1163,7 @@
             <w:szCs w:val="30"/>
             <w:lang w:val="tr-TR"/>
           </w:rPr>
-          <w:t>VIDEO :</w:t>
-        </w:r>
-        <w:proofErr w:type="gramEnd"/>
-        <w:r>
-          <w:rPr>
-            <w:rStyle w:val="Hyperlink"/>
-            <w:sz w:val="30"/>
-            <w:szCs w:val="30"/>
-            <w:lang w:val="tr-TR"/>
-          </w:rPr>
-          <w:t xml:space="preserve"> Update-Doctor-Profile</w:t>
+          <w:t>VIDEO : Update-Doctor-Profile</w:t>
         </w:r>
       </w:hyperlink>
       <w:r>
@@ -1296,7 +1203,6 @@
         </w:rPr>
         <w:t xml:space="preserve">Profil </w:t>
       </w:r>
-      <w:proofErr w:type="gramStart"/>
       <w:r>
         <w:rPr>
           <w:sz w:val="30"/>
@@ -1316,15 +1222,7 @@
           <w:sz w:val="30"/>
           <w:szCs w:val="30"/>
         </w:rPr>
-        <w:t>:</w:t>
-      </w:r>
-      <w:proofErr w:type="gramEnd"/>
-      <w:r>
-        <w:rPr>
-          <w:sz w:val="30"/>
-          <w:szCs w:val="30"/>
-        </w:rPr>
-        <w:t xml:space="preserve"> </w:t>
+        <w:t xml:space="preserve">: </w:t>
       </w:r>
       <w:r>
         <w:rPr>
@@ -1454,23 +1352,62 @@
         <w:br/>
       </w:r>
       <w:hyperlink r:id="rId22" w:history="1">
-        <w:proofErr w:type="gramStart"/>
         <w:r>
           <w:rPr>
             <w:rStyle w:val="Hyperlink"/>
             <w:sz w:val="30"/>
             <w:szCs w:val="30"/>
           </w:rPr>
-          <w:t>Video :Update</w:t>
+          <w:t>Video :Update-Profile-Admin-Doctor-Patient</w:t>
         </w:r>
-        <w:proofErr w:type="gramEnd"/>
+      </w:hyperlink>
+    </w:p>
+    <w:p>
+      <w:pPr>
+        <w:pStyle w:val="ListParagraph"/>
+        <w:rPr>
+          <w:sz w:val="30"/>
+          <w:szCs w:val="30"/>
+        </w:rPr>
+      </w:pPr>
+    </w:p>
+    <w:p>
+      <w:pPr>
+        <w:pStyle w:val="ListParagraph"/>
+        <w:numPr>
+          <w:ilvl w:val="0"/>
+          <w:numId w:val="14"/>
+        </w:numPr>
+        <w:rPr>
+          <w:rStyle w:val="Hyperlink"/>
+          <w:color w:val="auto"/>
+          <w:sz w:val="30"/>
+          <w:szCs w:val="30"/>
+          <w:u w:val="none"/>
+        </w:rPr>
+      </w:pPr>
+      <w:r>
+        <w:rPr>
+          <w:sz w:val="30"/>
+          <w:szCs w:val="30"/>
+        </w:rPr>
+        <w:t>Patient Doctor bilgisini goruyor.</w:t>
+      </w:r>
+      <w:r>
+        <w:rPr>
+          <w:sz w:val="30"/>
+          <w:szCs w:val="30"/>
+        </w:rPr>
+        <w:br/>
+      </w:r>
+      <w:hyperlink r:id="rId23" w:history="1">
         <w:r>
           <w:rPr>
             <w:rStyle w:val="Hyperlink"/>
             <w:sz w:val="30"/>
             <w:szCs w:val="30"/>
           </w:rPr>
-          <w:t>-Profile-Admin-Doctor-Patient</w:t>
+          <w:t>Video : patient-sees-doctor-profile</w:t>
         </w:r>
       </w:hyperlink>
     </w:p>
@@ -1500,33 +1437,152 @@
           <w:sz w:val="30"/>
           <w:szCs w:val="30"/>
         </w:rPr>
-        <w:t>Patient Doctor bilgisini goruyor.</w:t>
-      </w:r>
-      <w:r>
-        <w:rPr>
-          <w:sz w:val="30"/>
-          <w:szCs w:val="30"/>
+        <w:t xml:space="preserve">QR Code Design : </w:t>
+      </w:r>
+      <w:r>
+        <w:rPr>
+          <w:noProof/>
         </w:rPr>
         <w:br/>
       </w:r>
-      <w:hyperlink r:id="rId23" w:history="1">
-        <w:proofErr w:type="gramStart"/>
+      <w:r>
+        <w:rPr>
+          <w:noProof/>
+        </w:rPr>
+        <w:drawing>
+          <wp:inline distT="0" distB="0" distL="0" distR="0" wp14:anchorId="21476FAC" wp14:editId="0155F1D4">
+            <wp:extent cx="3733800" cy="2826279"/>
+            <wp:effectExtent l="0" t="0" r="0" b="0"/>
+            <wp:docPr id="209543361" name="Picture 1"/>
+            <wp:cNvGraphicFramePr>
+              <a:graphicFrameLocks xmlns:a="http://schemas.openxmlformats.org/drawingml/2006/main" noChangeAspect="1"/>
+            </wp:cNvGraphicFramePr>
+            <a:graphic xmlns:a="http://schemas.openxmlformats.org/drawingml/2006/main">
+              <a:graphicData uri="http://schemas.openxmlformats.org/drawingml/2006/picture">
+                <pic:pic xmlns:pic="http://schemas.openxmlformats.org/drawingml/2006/picture">
+                  <pic:nvPicPr>
+                    <pic:cNvPr id="209543361" name=""/>
+                    <pic:cNvPicPr/>
+                  </pic:nvPicPr>
+                  <pic:blipFill>
+                    <a:blip r:embed="rId24"/>
+                    <a:stretch>
+                      <a:fillRect/>
+                    </a:stretch>
+                  </pic:blipFill>
+                  <pic:spPr>
+                    <a:xfrm>
+                      <a:off x="0" y="0"/>
+                      <a:ext cx="3744285" cy="2834215"/>
+                    </a:xfrm>
+                    <a:prstGeom prst="rect">
+                      <a:avLst/>
+                    </a:prstGeom>
+                  </pic:spPr>
+                </pic:pic>
+              </a:graphicData>
+            </a:graphic>
+          </wp:inline>
+        </w:drawing>
+      </w:r>
+      <w:r>
+        <w:rPr>
+          <w:sz w:val="30"/>
+          <w:szCs w:val="30"/>
+        </w:rPr>
+        <w:br/>
+      </w:r>
+      <w:r>
+        <w:rPr>
+          <w:sz w:val="30"/>
+          <w:szCs w:val="30"/>
+        </w:rPr>
+        <w:br/>
+      </w:r>
+      <w:r>
+        <w:rPr>
+          <w:noProof/>
+        </w:rPr>
+        <w:drawing>
+          <wp:inline distT="0" distB="0" distL="0" distR="0" wp14:anchorId="74C73D24" wp14:editId="1C5CE7DC">
+            <wp:extent cx="3837071" cy="3276600"/>
+            <wp:effectExtent l="0" t="0" r="0" b="0"/>
+            <wp:docPr id="27827360" name="Picture 1"/>
+            <wp:cNvGraphicFramePr>
+              <a:graphicFrameLocks xmlns:a="http://schemas.openxmlformats.org/drawingml/2006/main" noChangeAspect="1"/>
+            </wp:cNvGraphicFramePr>
+            <a:graphic xmlns:a="http://schemas.openxmlformats.org/drawingml/2006/main">
+              <a:graphicData uri="http://schemas.openxmlformats.org/drawingml/2006/picture">
+                <pic:pic xmlns:pic="http://schemas.openxmlformats.org/drawingml/2006/picture">
+                  <pic:nvPicPr>
+                    <pic:cNvPr id="27827360" name=""/>
+                    <pic:cNvPicPr/>
+                  </pic:nvPicPr>
+                  <pic:blipFill>
+                    <a:blip r:embed="rId25"/>
+                    <a:stretch>
+                      <a:fillRect/>
+                    </a:stretch>
+                  </pic:blipFill>
+                  <pic:spPr>
+                    <a:xfrm>
+                      <a:off x="0" y="0"/>
+                      <a:ext cx="3838878" cy="3278143"/>
+                    </a:xfrm>
+                    <a:prstGeom prst="rect">
+                      <a:avLst/>
+                    </a:prstGeom>
+                  </pic:spPr>
+                </pic:pic>
+              </a:graphicData>
+            </a:graphic>
+          </wp:inline>
+        </w:drawing>
+      </w:r>
+    </w:p>
+    <w:p>
+      <w:pPr>
+        <w:pStyle w:val="ListParagraph"/>
+        <w:rPr>
+          <w:sz w:val="30"/>
+          <w:szCs w:val="30"/>
+        </w:rPr>
+      </w:pPr>
+    </w:p>
+    <w:p>
+      <w:pPr>
+        <w:pStyle w:val="ListParagraph"/>
+        <w:numPr>
+          <w:ilvl w:val="0"/>
+          <w:numId w:val="14"/>
+        </w:numPr>
+        <w:rPr>
+          <w:sz w:val="30"/>
+          <w:szCs w:val="30"/>
+        </w:rPr>
+      </w:pPr>
+      <w:r>
+        <w:rPr>
+          <w:sz w:val="30"/>
+          <w:szCs w:val="30"/>
+        </w:rPr>
+        <w:t xml:space="preserve">QR Code okuma ozelligi eklendi : </w:t>
+      </w:r>
+      <w:r>
+        <w:rPr>
+          <w:sz w:val="30"/>
+          <w:szCs w:val="30"/>
+        </w:rPr>
+        <w:br/>
+      </w:r>
+      <w:hyperlink r:id="rId26" w:history="1">
         <w:r>
           <w:rPr>
             <w:rStyle w:val="Hyperlink"/>
             <w:sz w:val="30"/>
             <w:szCs w:val="30"/>
           </w:rPr>
-          <w:t>Video :</w:t>
-        </w:r>
-        <w:proofErr w:type="gramEnd"/>
-        <w:r>
-          <w:rPr>
-            <w:rStyle w:val="Hyperlink"/>
-            <w:sz w:val="30"/>
-            <w:szCs w:val="30"/>
-          </w:rPr>
-          <w:t xml:space="preserve"> </w:t>
+          <w:t xml:space="preserve">VIDEO : </w:t>
         </w:r>
         <w:r>
           <w:rPr>
@@ -1534,7 +1590,7 @@
             <w:sz w:val="30"/>
             <w:szCs w:val="30"/>
           </w:rPr>
-          <w:t>patient-sees-doctor-profile</w:t>
+          <w:t>QR-Code-Phone</w:t>
         </w:r>
       </w:hyperlink>
     </w:p>
@@ -3410,6 +3466,7 @@
   <w:style w:type="character" w:default="1" w:styleId="DefaultParagraphFont">
     <w:name w:val="Default Paragraph Font"/>
     <w:uiPriority w:val="1"/>
+    <w:semiHidden/>
     <w:unhideWhenUsed/>
   </w:style>
   <w:style w:type="table" w:default="1" w:styleId="TableNormal">

</xml_diff>

<commit_message>
Refactored presentation docx file
</commit_message>
<xml_diff>
--- a/meeting-Bulut-Akay/weekly-report/week 5/Last-Updates-5.docx
+++ b/meeting-Bulut-Akay/weekly-report/week 5/Last-Updates-5.docx
@@ -147,15 +147,7 @@
           <w:szCs w:val="30"/>
         </w:rPr>
         <w:br/>
-        <w:t xml:space="preserve">(Veya istenirse Dangerous tek renk </w:t>
-      </w:r>
-      <w:proofErr w:type="gramStart"/>
-      <w:r>
-        <w:rPr>
-          <w:sz w:val="30"/>
-          <w:szCs w:val="30"/>
-        </w:rPr>
-        <w:t xml:space="preserve">kalır,  </w:t>
+        <w:t xml:space="preserve">(Veya istenirse Dangerous tek renk kalır,  </w:t>
       </w:r>
       <w:r>
         <w:rPr>
@@ -164,17 +156,7 @@
           <w:sz w:val="30"/>
           <w:szCs w:val="30"/>
         </w:rPr>
-        <w:t>LOW</w:t>
-      </w:r>
-      <w:proofErr w:type="gramEnd"/>
-      <w:r>
-        <w:rPr>
-          <w:b/>
-          <w:bCs/>
-          <w:sz w:val="30"/>
-          <w:szCs w:val="30"/>
-        </w:rPr>
-        <w:t xml:space="preserve"> , HIGH </w:t>
+        <w:t xml:space="preserve">LOW , HIGH </w:t>
       </w:r>
       <w:r>
         <w:rPr>
@@ -209,7 +191,6 @@
         </w:rPr>
       </w:pPr>
       <w:hyperlink r:id="rId8" w:history="1">
-        <w:proofErr w:type="gramStart"/>
         <w:r>
           <w:rPr>
             <w:rStyle w:val="Hyperlink"/>
@@ -224,16 +205,7 @@
             <w:sz w:val="30"/>
             <w:szCs w:val="30"/>
           </w:rPr>
-          <w:t>mulatorde</w:t>
-        </w:r>
-        <w:proofErr w:type="gramEnd"/>
-        <w:r>
-          <w:rPr>
-            <w:rStyle w:val="Hyperlink"/>
-            <w:sz w:val="30"/>
-            <w:szCs w:val="30"/>
-          </w:rPr>
-          <w:t xml:space="preserve"> Test Background Test Videos</w:t>
+          <w:t>mulatorde Test Background Test Videos</w:t>
         </w:r>
       </w:hyperlink>
       <w:r>
@@ -258,7 +230,6 @@
         </w:rPr>
       </w:pPr>
       <w:hyperlink r:id="rId9" w:history="1">
-        <w:proofErr w:type="gramStart"/>
         <w:r>
           <w:rPr>
             <w:rStyle w:val="Hyperlink"/>
@@ -273,16 +244,7 @@
             <w:sz w:val="30"/>
             <w:szCs w:val="30"/>
           </w:rPr>
-          <w:t>endi</w:t>
-        </w:r>
-        <w:proofErr w:type="gramEnd"/>
-        <w:r>
-          <w:rPr>
-            <w:rStyle w:val="Hyperlink"/>
-            <w:sz w:val="30"/>
-            <w:szCs w:val="30"/>
-          </w:rPr>
-          <w:t xml:space="preserve"> Telefonumda Background Test Videosu</w:t>
+          <w:t>endi Telefonumda Background Test Videosu</w:t>
         </w:r>
       </w:hyperlink>
       <w:r>
@@ -788,21 +750,12 @@
           <w:szCs w:val="30"/>
         </w:rPr>
       </w:pPr>
-      <w:proofErr w:type="gramStart"/>
-      <w:r>
-        <w:rPr>
-          <w:sz w:val="30"/>
-          <w:szCs w:val="30"/>
-        </w:rPr>
-        <w:t>SORUNLAR :</w:t>
-      </w:r>
-      <w:proofErr w:type="gramEnd"/>
-      <w:r>
-        <w:rPr>
-          <w:sz w:val="30"/>
-          <w:szCs w:val="30"/>
-        </w:rPr>
-        <w:t xml:space="preserve"> </w:t>
+      <w:r>
+        <w:rPr>
+          <w:sz w:val="30"/>
+          <w:szCs w:val="30"/>
+        </w:rPr>
+        <w:t xml:space="preserve">SORUNLAR : </w:t>
       </w:r>
       <w:r>
         <w:rPr>
@@ -933,23 +886,7 @@
           <w:szCs w:val="30"/>
         </w:rPr>
         <w:lastRenderedPageBreak/>
-        <w:t xml:space="preserve">Hastaya notification gönderildiği vakit, hastadan sorumlu olan doktor’a da aynı notification gönderilmektedir.  Eğer hastanın sayfasına </w:t>
-      </w:r>
-      <w:proofErr w:type="gramStart"/>
-      <w:r>
-        <w:rPr>
-          <w:sz w:val="30"/>
-          <w:szCs w:val="30"/>
-        </w:rPr>
-        <w:t>bakıyorsa,  hastada</w:t>
-      </w:r>
-      <w:proofErr w:type="gramEnd"/>
-      <w:r>
-        <w:rPr>
-          <w:sz w:val="30"/>
-          <w:szCs w:val="30"/>
-        </w:rPr>
-        <w:t xml:space="preserve"> olduğu gibi doktorda da Chart güncellenmektedir.</w:t>
+        <w:t>Hastaya notification gönderildiği vakit, hastadan sorumlu olan doktor’a da aynı notification gönderilmektedir.  Eğer hastanın sayfasına bakıyorsa,  hastada olduğu gibi doktorda da Chart güncellenmektedir.</w:t>
       </w:r>
       <w:r>
         <w:rPr>
@@ -1007,23 +944,13 @@
         <w:br/>
       </w:r>
       <w:hyperlink r:id="rId18" w:history="1">
-        <w:proofErr w:type="gramStart"/>
         <w:r>
           <w:rPr>
             <w:rStyle w:val="Hyperlink"/>
             <w:sz w:val="30"/>
             <w:szCs w:val="30"/>
           </w:rPr>
-          <w:t>VIDEO :</w:t>
-        </w:r>
-        <w:proofErr w:type="gramEnd"/>
-        <w:r>
-          <w:rPr>
-            <w:rStyle w:val="Hyperlink"/>
-            <w:sz w:val="30"/>
-            <w:szCs w:val="30"/>
-          </w:rPr>
-          <w:t xml:space="preserve"> send-notification-to-doctor-when-patient-is-assigned</w:t>
+          <w:t>VIDEO : send-notification-to-doctor-when-patient-is-assigned</w:t>
         </w:r>
       </w:hyperlink>
     </w:p>
@@ -1160,7 +1087,6 @@
         </w:rPr>
         <w:t>Özelleştirilen “</w:t>
       </w:r>
-      <w:proofErr w:type="gramStart"/>
       <w:r>
         <w:rPr>
           <w:b/>
@@ -1182,15 +1108,7 @@
           <w:sz w:val="30"/>
           <w:szCs w:val="30"/>
         </w:rPr>
-        <w:t>Stateless</w:t>
-      </w:r>
-      <w:proofErr w:type="gramEnd"/>
-      <w:r>
-        <w:rPr>
-          <w:sz w:val="30"/>
-          <w:szCs w:val="30"/>
-        </w:rPr>
-        <w:t xml:space="preserve"> Objesini kullanmak yeterli.</w:t>
+        <w:t>Stateless Objesini kullanmak yeterli.</w:t>
       </w:r>
     </w:p>
     <w:p>
@@ -1238,7 +1156,6 @@
         <w:br/>
       </w:r>
       <w:hyperlink r:id="rId19" w:history="1">
-        <w:proofErr w:type="gramStart"/>
         <w:r>
           <w:rPr>
             <w:rStyle w:val="Hyperlink"/>
@@ -1246,17 +1163,7 @@
             <w:szCs w:val="30"/>
             <w:lang w:val="tr-TR"/>
           </w:rPr>
-          <w:t>VIDEO :</w:t>
-        </w:r>
-        <w:proofErr w:type="gramEnd"/>
-        <w:r>
-          <w:rPr>
-            <w:rStyle w:val="Hyperlink"/>
-            <w:sz w:val="30"/>
-            <w:szCs w:val="30"/>
-            <w:lang w:val="tr-TR"/>
-          </w:rPr>
-          <w:t xml:space="preserve"> Update-Doctor-Profile</w:t>
+          <w:t>VIDEO : Update-Doctor-Profile</w:t>
         </w:r>
       </w:hyperlink>
       <w:r>
@@ -1296,7 +1203,6 @@
         </w:rPr>
         <w:t xml:space="preserve">Profil </w:t>
       </w:r>
-      <w:proofErr w:type="gramStart"/>
       <w:r>
         <w:rPr>
           <w:sz w:val="30"/>
@@ -1316,15 +1222,7 @@
           <w:sz w:val="30"/>
           <w:szCs w:val="30"/>
         </w:rPr>
-        <w:t>:</w:t>
-      </w:r>
-      <w:proofErr w:type="gramEnd"/>
-      <w:r>
-        <w:rPr>
-          <w:sz w:val="30"/>
-          <w:szCs w:val="30"/>
-        </w:rPr>
-        <w:t xml:space="preserve"> </w:t>
+        <w:t xml:space="preserve">: </w:t>
       </w:r>
       <w:r>
         <w:rPr>
@@ -1454,23 +1352,62 @@
         <w:br/>
       </w:r>
       <w:hyperlink r:id="rId22" w:history="1">
-        <w:proofErr w:type="gramStart"/>
         <w:r>
           <w:rPr>
             <w:rStyle w:val="Hyperlink"/>
             <w:sz w:val="30"/>
             <w:szCs w:val="30"/>
           </w:rPr>
-          <w:t>Video :Update</w:t>
+          <w:t>Video :Update-Profile-Admin-Doctor-Patient</w:t>
         </w:r>
-        <w:proofErr w:type="gramEnd"/>
+      </w:hyperlink>
+    </w:p>
+    <w:p>
+      <w:pPr>
+        <w:pStyle w:val="ListParagraph"/>
+        <w:rPr>
+          <w:sz w:val="30"/>
+          <w:szCs w:val="30"/>
+        </w:rPr>
+      </w:pPr>
+    </w:p>
+    <w:p>
+      <w:pPr>
+        <w:pStyle w:val="ListParagraph"/>
+        <w:numPr>
+          <w:ilvl w:val="0"/>
+          <w:numId w:val="14"/>
+        </w:numPr>
+        <w:rPr>
+          <w:rStyle w:val="Hyperlink"/>
+          <w:color w:val="auto"/>
+          <w:sz w:val="30"/>
+          <w:szCs w:val="30"/>
+          <w:u w:val="none"/>
+        </w:rPr>
+      </w:pPr>
+      <w:r>
+        <w:rPr>
+          <w:sz w:val="30"/>
+          <w:szCs w:val="30"/>
+        </w:rPr>
+        <w:t>Patient Doctor bilgisini goruyor.</w:t>
+      </w:r>
+      <w:r>
+        <w:rPr>
+          <w:sz w:val="30"/>
+          <w:szCs w:val="30"/>
+        </w:rPr>
+        <w:br/>
+      </w:r>
+      <w:hyperlink r:id="rId23" w:history="1">
         <w:r>
           <w:rPr>
             <w:rStyle w:val="Hyperlink"/>
             <w:sz w:val="30"/>
             <w:szCs w:val="30"/>
           </w:rPr>
-          <w:t>-Profile-Admin-Doctor-Patient</w:t>
+          <w:t>Video : patient-sees-doctor-profile</w:t>
         </w:r>
       </w:hyperlink>
     </w:p>
@@ -1503,7 +1440,7 @@
           <w:sz w:val="30"/>
           <w:szCs w:val="30"/>
         </w:rPr>
-        <w:t>Patient Doctor bilgisini goruyor.</w:t>
+        <w:t xml:space="preserve">QR Code okuma ozelligi eklendi : </w:t>
       </w:r>
       <w:r>
         <w:rPr>
@@ -1512,35 +1449,16 @@
         </w:rPr>
         <w:br/>
       </w:r>
-      <w:hyperlink r:id="rId23" w:history="1">
-        <w:proofErr w:type="gramStart"/>
+      <w:hyperlink r:id="rId24" w:history="1">
         <w:r>
           <w:rPr>
             <w:rStyle w:val="Hyperlink"/>
             <w:sz w:val="30"/>
             <w:szCs w:val="30"/>
           </w:rPr>
-          <w:t>Video :</w:t>
-        </w:r>
-        <w:proofErr w:type="gramEnd"/>
-        <w:r>
-          <w:rPr>
-            <w:rStyle w:val="Hyperlink"/>
-            <w:sz w:val="30"/>
-            <w:szCs w:val="30"/>
-          </w:rPr>
-          <w:t xml:space="preserve"> patient-sees-doctor-profile</w:t>
+          <w:t>VIDEO : QR-Code-Phone</w:t>
         </w:r>
       </w:hyperlink>
-    </w:p>
-    <w:p>
-      <w:pPr>
-        <w:pStyle w:val="ListParagraph"/>
-        <w:rPr>
-          <w:sz w:val="30"/>
-          <w:szCs w:val="30"/>
-        </w:rPr>
-      </w:pPr>
     </w:p>
     <w:p>
       <w:pPr>
@@ -1559,23 +1477,7 @@
           <w:sz w:val="30"/>
           <w:szCs w:val="30"/>
         </w:rPr>
-        <w:t xml:space="preserve">QR Code </w:t>
-      </w:r>
-      <w:proofErr w:type="gramStart"/>
-      <w:r>
-        <w:rPr>
-          <w:sz w:val="30"/>
-          <w:szCs w:val="30"/>
-        </w:rPr>
-        <w:t>Design :</w:t>
-      </w:r>
-      <w:proofErr w:type="gramEnd"/>
-      <w:r>
-        <w:rPr>
-          <w:sz w:val="30"/>
-          <w:szCs w:val="30"/>
-        </w:rPr>
-        <w:t xml:space="preserve"> </w:t>
+        <w:t xml:space="preserve">QR Code Design : </w:t>
       </w:r>
       <w:r>
         <w:rPr>
@@ -1588,63 +1490,9 @@
           <w:noProof/>
         </w:rPr>
         <w:drawing>
-          <wp:inline distT="0" distB="0" distL="0" distR="0" wp14:anchorId="21476FAC" wp14:editId="0155F1D4">
-            <wp:extent cx="3733800" cy="2826279"/>
-            <wp:effectExtent l="0" t="0" r="0" b="0"/>
-            <wp:docPr id="209543361" name="Picture 1"/>
-            <wp:cNvGraphicFramePr>
-              <a:graphicFrameLocks xmlns:a="http://schemas.openxmlformats.org/drawingml/2006/main" noChangeAspect="1"/>
-            </wp:cNvGraphicFramePr>
-            <a:graphic xmlns:a="http://schemas.openxmlformats.org/drawingml/2006/main">
-              <a:graphicData uri="http://schemas.openxmlformats.org/drawingml/2006/picture">
-                <pic:pic xmlns:pic="http://schemas.openxmlformats.org/drawingml/2006/picture">
-                  <pic:nvPicPr>
-                    <pic:cNvPr id="209543361" name=""/>
-                    <pic:cNvPicPr/>
-                  </pic:nvPicPr>
-                  <pic:blipFill>
-                    <a:blip r:embed="rId24"/>
-                    <a:stretch>
-                      <a:fillRect/>
-                    </a:stretch>
-                  </pic:blipFill>
-                  <pic:spPr>
-                    <a:xfrm>
-                      <a:off x="0" y="0"/>
-                      <a:ext cx="3744285" cy="2834215"/>
-                    </a:xfrm>
-                    <a:prstGeom prst="rect">
-                      <a:avLst/>
-                    </a:prstGeom>
-                  </pic:spPr>
-                </pic:pic>
-              </a:graphicData>
-            </a:graphic>
-          </wp:inline>
-        </w:drawing>
-      </w:r>
-      <w:r>
-        <w:rPr>
-          <w:sz w:val="30"/>
-          <w:szCs w:val="30"/>
-        </w:rPr>
-        <w:br/>
-      </w:r>
-      <w:r>
-        <w:rPr>
-          <w:sz w:val="30"/>
-          <w:szCs w:val="30"/>
-        </w:rPr>
-        <w:br/>
-      </w:r>
-      <w:r>
-        <w:rPr>
-          <w:noProof/>
-        </w:rPr>
-        <w:drawing>
-          <wp:inline distT="0" distB="0" distL="0" distR="0" wp14:anchorId="74C73D24" wp14:editId="1C5CE7DC">
-            <wp:extent cx="3837071" cy="3276600"/>
-            <wp:effectExtent l="0" t="0" r="0" b="0"/>
+          <wp:inline distT="0" distB="0" distL="0" distR="0" wp14:anchorId="7F7322D2" wp14:editId="7F0BCA52">
+            <wp:extent cx="3543300" cy="3025739"/>
+            <wp:effectExtent l="0" t="0" r="0" b="3810"/>
             <wp:docPr id="27827360" name="Picture 1"/>
             <wp:cNvGraphicFramePr>
               <a:graphicFrameLocks xmlns:a="http://schemas.openxmlformats.org/drawingml/2006/main" noChangeAspect="1"/>
@@ -1665,7 +1513,7 @@
                   <pic:spPr>
                     <a:xfrm>
                       <a:off x="0" y="0"/>
-                      <a:ext cx="3838878" cy="3278143"/>
+                      <a:ext cx="3552906" cy="3033942"/>
                     </a:xfrm>
                     <a:prstGeom prst="rect">
                       <a:avLst/>
@@ -1677,10 +1525,63 @@
           </wp:inline>
         </w:drawing>
       </w:r>
+      <w:r>
+        <w:rPr>
+          <w:sz w:val="30"/>
+          <w:szCs w:val="30"/>
+        </w:rPr>
+        <w:br/>
+      </w:r>
+      <w:r>
+        <w:rPr>
+          <w:sz w:val="30"/>
+          <w:szCs w:val="30"/>
+        </w:rPr>
+        <w:br/>
+      </w:r>
+      <w:r>
+        <w:rPr>
+          <w:noProof/>
+        </w:rPr>
+        <w:drawing>
+          <wp:inline distT="0" distB="0" distL="0" distR="0" wp14:anchorId="21476FAC" wp14:editId="458BB2D5">
+            <wp:extent cx="3505200" cy="2653241"/>
+            <wp:effectExtent l="0" t="0" r="0" b="0"/>
+            <wp:docPr id="209543361" name="Picture 1"/>
+            <wp:cNvGraphicFramePr>
+              <a:graphicFrameLocks xmlns:a="http://schemas.openxmlformats.org/drawingml/2006/main" noChangeAspect="1"/>
+            </wp:cNvGraphicFramePr>
+            <a:graphic xmlns:a="http://schemas.openxmlformats.org/drawingml/2006/main">
+              <a:graphicData uri="http://schemas.openxmlformats.org/drawingml/2006/picture">
+                <pic:pic xmlns:pic="http://schemas.openxmlformats.org/drawingml/2006/picture">
+                  <pic:nvPicPr>
+                    <pic:cNvPr id="209543361" name=""/>
+                    <pic:cNvPicPr/>
+                  </pic:nvPicPr>
+                  <pic:blipFill>
+                    <a:blip r:embed="rId26"/>
+                    <a:stretch>
+                      <a:fillRect/>
+                    </a:stretch>
+                  </pic:blipFill>
+                  <pic:spPr>
+                    <a:xfrm>
+                      <a:off x="0" y="0"/>
+                      <a:ext cx="3524169" cy="2667599"/>
+                    </a:xfrm>
+                    <a:prstGeom prst="rect">
+                      <a:avLst/>
+                    </a:prstGeom>
+                  </pic:spPr>
+                </pic:pic>
+              </a:graphicData>
+            </a:graphic>
+          </wp:inline>
+        </w:drawing>
+      </w:r>
     </w:p>
     <w:p>
       <w:pPr>
-        <w:pStyle w:val="ListParagraph"/>
         <w:rPr>
           <w:sz w:val="30"/>
           <w:szCs w:val="30"/>
@@ -1692,98 +1593,13 @@
         <w:pStyle w:val="ListParagraph"/>
         <w:numPr>
           <w:ilvl w:val="0"/>
-          <w:numId w:val="14"/>
+          <w:numId w:val="15"/>
         </w:numPr>
         <w:rPr>
-          <w:rStyle w:val="Hyperlink"/>
-          <w:color w:val="auto"/>
-          <w:sz w:val="30"/>
-          <w:szCs w:val="30"/>
-          <w:u w:val="none"/>
-        </w:rPr>
-      </w:pPr>
-      <w:r>
-        <w:rPr>
-          <w:sz w:val="30"/>
-          <w:szCs w:val="30"/>
-        </w:rPr>
-        <w:t xml:space="preserve">QR Code okuma ozelligi </w:t>
-      </w:r>
-      <w:proofErr w:type="gramStart"/>
-      <w:r>
-        <w:rPr>
-          <w:sz w:val="30"/>
-          <w:szCs w:val="30"/>
-        </w:rPr>
-        <w:t>eklendi :</w:t>
-      </w:r>
-      <w:proofErr w:type="gramEnd"/>
-      <w:r>
-        <w:rPr>
-          <w:sz w:val="30"/>
-          <w:szCs w:val="30"/>
-        </w:rPr>
-        <w:t xml:space="preserve"> </w:t>
-      </w:r>
-      <w:r>
-        <w:rPr>
-          <w:sz w:val="30"/>
-          <w:szCs w:val="30"/>
-        </w:rPr>
-        <w:br/>
-      </w:r>
-      <w:hyperlink r:id="rId26" w:history="1">
-        <w:r>
-          <w:rPr>
-            <w:rStyle w:val="Hyperlink"/>
-            <w:sz w:val="30"/>
-            <w:szCs w:val="30"/>
-          </w:rPr>
-          <w:t>VIDEO : QR-Code-Phone</w:t>
-        </w:r>
-      </w:hyperlink>
-    </w:p>
-    <w:p>
-      <w:pPr>
-        <w:pStyle w:val="ListParagraph"/>
-        <w:rPr>
-          <w:sz w:val="30"/>
-          <w:szCs w:val="30"/>
-        </w:rPr>
-      </w:pPr>
-    </w:p>
-    <w:p>
-      <w:pPr>
-        <w:rPr>
-          <w:sz w:val="30"/>
-          <w:szCs w:val="30"/>
-        </w:rPr>
-      </w:pPr>
-    </w:p>
-    <w:p>
-      <w:pPr>
-        <w:rPr>
-          <w:sz w:val="30"/>
-          <w:szCs w:val="30"/>
-        </w:rPr>
-      </w:pPr>
-    </w:p>
-    <w:p>
-      <w:pPr>
-        <w:rPr>
-          <w:sz w:val="30"/>
-          <w:szCs w:val="30"/>
-        </w:rPr>
-      </w:pPr>
-    </w:p>
-    <w:p>
-      <w:pPr>
-        <w:rPr>
-          <w:sz w:val="30"/>
-          <w:szCs w:val="30"/>
-        </w:rPr>
-      </w:pPr>
-      <w:proofErr w:type="gramStart"/>
+          <w:sz w:val="30"/>
+          <w:szCs w:val="30"/>
+        </w:rPr>
+      </w:pPr>
       <w:r>
         <w:rPr>
           <w:sz w:val="30"/>
@@ -1791,7 +1607,6 @@
         </w:rPr>
         <w:t>EKSIKLIKLER :</w:t>
       </w:r>
-      <w:proofErr w:type="gramEnd"/>
     </w:p>
     <w:p>
       <w:pPr>
@@ -1855,20 +1670,6 @@
         </w:rPr>
         <w:t>OTP</w:t>
       </w:r>
-    </w:p>
-    <w:p>
-      <w:pPr>
-        <w:pStyle w:val="ListParagraph"/>
-        <w:numPr>
-          <w:ilvl w:val="0"/>
-          <w:numId w:val="11"/>
-        </w:numPr>
-        <w:rPr>
-          <w:sz w:val="30"/>
-          <w:szCs w:val="30"/>
-          <w:lang w:val="tr-TR"/>
-        </w:rPr>
-      </w:pPr>
     </w:p>
     <w:sectPr>
       <w:pgSz w:w="12240" w:h="15840"/>
@@ -2239,6 +2040,118 @@
     </w:lvl>
   </w:abstractNum>
   <w:abstractNum w:abstractNumId="4" w15:restartNumberingAfterBreak="0">
+    <w:nsid w:val="22EE2FC8"/>
+    <w:multiLevelType w:val="hybridMultilevel"/>
+    <w:tmpl w:val="5C163254"/>
+    <w:lvl w:ilvl="0" w:tplc="3DEAB2CA">
+      <w:numFmt w:val="bullet"/>
+      <w:lvlText w:val="-"/>
+      <w:lvlJc w:val="left"/>
+      <w:pPr>
+        <w:ind w:left="720" w:hanging="360"/>
+      </w:pPr>
+      <w:rPr>
+        <w:rFonts w:ascii="Calibri" w:eastAsiaTheme="minorHAnsi" w:hAnsi="Calibri" w:cs="Calibri" w:hint="default"/>
+      </w:rPr>
+    </w:lvl>
+    <w:lvl w:ilvl="1" w:tplc="04090003" w:tentative="1">
+      <w:start w:val="1"/>
+      <w:numFmt w:val="bullet"/>
+      <w:lvlText w:val="o"/>
+      <w:lvlJc w:val="left"/>
+      <w:pPr>
+        <w:ind w:left="1440" w:hanging="360"/>
+      </w:pPr>
+      <w:rPr>
+        <w:rFonts w:ascii="Courier New" w:hAnsi="Courier New" w:cs="Courier New" w:hint="default"/>
+      </w:rPr>
+    </w:lvl>
+    <w:lvl w:ilvl="2" w:tplc="04090005" w:tentative="1">
+      <w:start w:val="1"/>
+      <w:numFmt w:val="bullet"/>
+      <w:lvlText w:val=""/>
+      <w:lvlJc w:val="left"/>
+      <w:pPr>
+        <w:ind w:left="2160" w:hanging="360"/>
+      </w:pPr>
+      <w:rPr>
+        <w:rFonts w:ascii="Wingdings" w:hAnsi="Wingdings" w:hint="default"/>
+      </w:rPr>
+    </w:lvl>
+    <w:lvl w:ilvl="3" w:tplc="04090001" w:tentative="1">
+      <w:start w:val="1"/>
+      <w:numFmt w:val="bullet"/>
+      <w:lvlText w:val=""/>
+      <w:lvlJc w:val="left"/>
+      <w:pPr>
+        <w:ind w:left="2880" w:hanging="360"/>
+      </w:pPr>
+      <w:rPr>
+        <w:rFonts w:ascii="Symbol" w:hAnsi="Symbol" w:hint="default"/>
+      </w:rPr>
+    </w:lvl>
+    <w:lvl w:ilvl="4" w:tplc="04090003" w:tentative="1">
+      <w:start w:val="1"/>
+      <w:numFmt w:val="bullet"/>
+      <w:lvlText w:val="o"/>
+      <w:lvlJc w:val="left"/>
+      <w:pPr>
+        <w:ind w:left="3600" w:hanging="360"/>
+      </w:pPr>
+      <w:rPr>
+        <w:rFonts w:ascii="Courier New" w:hAnsi="Courier New" w:cs="Courier New" w:hint="default"/>
+      </w:rPr>
+    </w:lvl>
+    <w:lvl w:ilvl="5" w:tplc="04090005" w:tentative="1">
+      <w:start w:val="1"/>
+      <w:numFmt w:val="bullet"/>
+      <w:lvlText w:val=""/>
+      <w:lvlJc w:val="left"/>
+      <w:pPr>
+        <w:ind w:left="4320" w:hanging="360"/>
+      </w:pPr>
+      <w:rPr>
+        <w:rFonts w:ascii="Wingdings" w:hAnsi="Wingdings" w:hint="default"/>
+      </w:rPr>
+    </w:lvl>
+    <w:lvl w:ilvl="6" w:tplc="04090001" w:tentative="1">
+      <w:start w:val="1"/>
+      <w:numFmt w:val="bullet"/>
+      <w:lvlText w:val=""/>
+      <w:lvlJc w:val="left"/>
+      <w:pPr>
+        <w:ind w:left="5040" w:hanging="360"/>
+      </w:pPr>
+      <w:rPr>
+        <w:rFonts w:ascii="Symbol" w:hAnsi="Symbol" w:hint="default"/>
+      </w:rPr>
+    </w:lvl>
+    <w:lvl w:ilvl="7" w:tplc="04090003" w:tentative="1">
+      <w:start w:val="1"/>
+      <w:numFmt w:val="bullet"/>
+      <w:lvlText w:val="o"/>
+      <w:lvlJc w:val="left"/>
+      <w:pPr>
+        <w:ind w:left="5760" w:hanging="360"/>
+      </w:pPr>
+      <w:rPr>
+        <w:rFonts w:ascii="Courier New" w:hAnsi="Courier New" w:cs="Courier New" w:hint="default"/>
+      </w:rPr>
+    </w:lvl>
+    <w:lvl w:ilvl="8" w:tplc="04090005" w:tentative="1">
+      <w:start w:val="1"/>
+      <w:numFmt w:val="bullet"/>
+      <w:lvlText w:val=""/>
+      <w:lvlJc w:val="left"/>
+      <w:pPr>
+        <w:ind w:left="6480" w:hanging="360"/>
+      </w:pPr>
+      <w:rPr>
+        <w:rFonts w:ascii="Wingdings" w:hAnsi="Wingdings" w:hint="default"/>
+      </w:rPr>
+    </w:lvl>
+  </w:abstractNum>
+  <w:abstractNum w:abstractNumId="5" w15:restartNumberingAfterBreak="0">
     <w:nsid w:val="2869712C"/>
     <w:multiLevelType w:val="hybridMultilevel"/>
     <w:tmpl w:val="D1C28FCE"/>
@@ -2351,7 +2264,7 @@
       </w:rPr>
     </w:lvl>
   </w:abstractNum>
-  <w:abstractNum w:abstractNumId="5" w15:restartNumberingAfterBreak="0">
+  <w:abstractNum w:abstractNumId="6" w15:restartNumberingAfterBreak="0">
     <w:nsid w:val="2A9A13D2"/>
     <w:multiLevelType w:val="hybridMultilevel"/>
     <w:tmpl w:val="92A436CE"/>
@@ -2440,7 +2353,7 @@
       </w:pPr>
     </w:lvl>
   </w:abstractNum>
-  <w:abstractNum w:abstractNumId="6" w15:restartNumberingAfterBreak="0">
+  <w:abstractNum w:abstractNumId="7" w15:restartNumberingAfterBreak="0">
     <w:nsid w:val="3A187070"/>
     <w:multiLevelType w:val="hybridMultilevel"/>
     <w:tmpl w:val="237EF8D2"/>
@@ -2553,7 +2466,7 @@
       </w:rPr>
     </w:lvl>
   </w:abstractNum>
-  <w:abstractNum w:abstractNumId="7" w15:restartNumberingAfterBreak="0">
+  <w:abstractNum w:abstractNumId="8" w15:restartNumberingAfterBreak="0">
     <w:nsid w:val="477E6841"/>
     <w:multiLevelType w:val="hybridMultilevel"/>
     <w:tmpl w:val="C64A9B94"/>
@@ -2666,7 +2579,7 @@
       </w:rPr>
     </w:lvl>
   </w:abstractNum>
-  <w:abstractNum w:abstractNumId="8" w15:restartNumberingAfterBreak="0">
+  <w:abstractNum w:abstractNumId="9" w15:restartNumberingAfterBreak="0">
     <w:nsid w:val="49E06583"/>
     <w:multiLevelType w:val="hybridMultilevel"/>
     <w:tmpl w:val="9FC49F3A"/>
@@ -2778,7 +2691,7 @@
       </w:rPr>
     </w:lvl>
   </w:abstractNum>
-  <w:abstractNum w:abstractNumId="9" w15:restartNumberingAfterBreak="0">
+  <w:abstractNum w:abstractNumId="10" w15:restartNumberingAfterBreak="0">
     <w:nsid w:val="51591823"/>
     <w:multiLevelType w:val="hybridMultilevel"/>
     <w:tmpl w:val="EF72A852"/>
@@ -2867,7 +2780,7 @@
       </w:pPr>
     </w:lvl>
   </w:abstractNum>
-  <w:abstractNum w:abstractNumId="10" w15:restartNumberingAfterBreak="0">
+  <w:abstractNum w:abstractNumId="11" w15:restartNumberingAfterBreak="0">
     <w:nsid w:val="53C328F2"/>
     <w:multiLevelType w:val="hybridMultilevel"/>
     <w:tmpl w:val="AA3E81E2"/>
@@ -2956,7 +2869,7 @@
       </w:pPr>
     </w:lvl>
   </w:abstractNum>
-  <w:abstractNum w:abstractNumId="11" w15:restartNumberingAfterBreak="0">
+  <w:abstractNum w:abstractNumId="12" w15:restartNumberingAfterBreak="0">
     <w:nsid w:val="54E4669A"/>
     <w:multiLevelType w:val="hybridMultilevel"/>
     <w:tmpl w:val="8AEC0716"/>
@@ -3068,7 +2981,7 @@
       </w:rPr>
     </w:lvl>
   </w:abstractNum>
-  <w:abstractNum w:abstractNumId="12" w15:restartNumberingAfterBreak="0">
+  <w:abstractNum w:abstractNumId="13" w15:restartNumberingAfterBreak="0">
     <w:nsid w:val="5EB21B0F"/>
     <w:multiLevelType w:val="hybridMultilevel"/>
     <w:tmpl w:val="A7723C7C"/>
@@ -3180,7 +3093,7 @@
       </w:rPr>
     </w:lvl>
   </w:abstractNum>
-  <w:abstractNum w:abstractNumId="13" w15:restartNumberingAfterBreak="0">
+  <w:abstractNum w:abstractNumId="14" w15:restartNumberingAfterBreak="0">
     <w:nsid w:val="725F05AD"/>
     <w:multiLevelType w:val="hybridMultilevel"/>
     <w:tmpl w:val="E9E6A4C4"/>
@@ -3293,7 +3206,7 @@
     </w:lvl>
   </w:abstractNum>
   <w:num w:numId="1" w16cid:durableId="830414445">
-    <w:abstractNumId w:val="13"/>
+    <w:abstractNumId w:val="14"/>
   </w:num>
   <w:num w:numId="2" w16cid:durableId="84041036">
     <w:abstractNumId w:val="0"/>
@@ -3302,37 +3215,40 @@
     <w:abstractNumId w:val="1"/>
   </w:num>
   <w:num w:numId="4" w16cid:durableId="439881907">
+    <w:abstractNumId w:val="11"/>
+  </w:num>
+  <w:num w:numId="5" w16cid:durableId="2054766778">
+    <w:abstractNumId w:val="6"/>
+  </w:num>
+  <w:num w:numId="6" w16cid:durableId="625819121">
     <w:abstractNumId w:val="10"/>
   </w:num>
-  <w:num w:numId="5" w16cid:durableId="2054766778">
+  <w:num w:numId="7" w16cid:durableId="1455951270">
+    <w:abstractNumId w:val="7"/>
+  </w:num>
+  <w:num w:numId="8" w16cid:durableId="948588447">
     <w:abstractNumId w:val="5"/>
   </w:num>
-  <w:num w:numId="6" w16cid:durableId="625819121">
-    <w:abstractNumId w:val="9"/>
-  </w:num>
-  <w:num w:numId="7" w16cid:durableId="1455951270">
-    <w:abstractNumId w:val="6"/>
-  </w:num>
-  <w:num w:numId="8" w16cid:durableId="948588447">
-    <w:abstractNumId w:val="4"/>
-  </w:num>
   <w:num w:numId="9" w16cid:durableId="2049526336">
-    <w:abstractNumId w:val="7"/>
+    <w:abstractNumId w:val="8"/>
   </w:num>
   <w:num w:numId="10" w16cid:durableId="380831261">
-    <w:abstractNumId w:val="11"/>
+    <w:abstractNumId w:val="12"/>
   </w:num>
   <w:num w:numId="11" w16cid:durableId="1494032304">
-    <w:abstractNumId w:val="12"/>
+    <w:abstractNumId w:val="13"/>
   </w:num>
   <w:num w:numId="12" w16cid:durableId="1124689146">
-    <w:abstractNumId w:val="8"/>
+    <w:abstractNumId w:val="9"/>
   </w:num>
   <w:num w:numId="13" w16cid:durableId="521209529">
     <w:abstractNumId w:val="2"/>
   </w:num>
   <w:num w:numId="14" w16cid:durableId="1409494596">
     <w:abstractNumId w:val="3"/>
+  </w:num>
+  <w:num w:numId="15" w16cid:durableId="928657311">
+    <w:abstractNumId w:val="4"/>
   </w:num>
 </w:numbering>
 </file>

</xml_diff>

<commit_message>
Unnecessary logs are deleted in Spring boot
</commit_message>
<xml_diff>
--- a/meeting-Bulut-Akay/weekly-report/week 5/Last-Updates-5.docx
+++ b/meeting-Bulut-Akay/weekly-report/week 5/Last-Updates-5.docx
@@ -962,6 +962,27 @@
     </w:p>
     <w:p>
       <w:pPr>
+        <w:rPr>
+          <w:rStyle w:val="Hyperlink"/>
+          <w:color w:val="auto"/>
+          <w:sz w:val="50"/>
+          <w:szCs w:val="50"/>
+          <w:u w:val="none"/>
+        </w:rPr>
+      </w:pPr>
+      <w:r>
+        <w:rPr>
+          <w:rStyle w:val="Hyperlink"/>
+          <w:color w:val="auto"/>
+          <w:sz w:val="50"/>
+          <w:szCs w:val="50"/>
+          <w:u w:val="none"/>
+        </w:rPr>
+        <w:t>------------- TOPLANTIDA BURDA KALDIK----------</w:t>
+      </w:r>
+    </w:p>
+    <w:p>
+      <w:pPr>
         <w:pStyle w:val="ListParagraph"/>
         <w:numPr>
           <w:ilvl w:val="0"/>
@@ -999,15 +1020,6 @@
           <w:t>VIDEO : send-notification-to-doctor-when-patient-is-assigned</w:t>
         </w:r>
       </w:hyperlink>
-    </w:p>
-    <w:p>
-      <w:pPr>
-        <w:ind w:left="360"/>
-        <w:rPr>
-          <w:sz w:val="30"/>
-          <w:szCs w:val="30"/>
-        </w:rPr>
-      </w:pPr>
     </w:p>
     <w:p>
       <w:pPr>
@@ -2377,6 +2389,7 @@
           <w:szCs w:val="30"/>
           <w:lang w:val="tr-TR"/>
         </w:rPr>
+        <w:lastRenderedPageBreak/>
         <w:t xml:space="preserve">Eger sensorden veriler telefona iletilemez ise, sensor array seklinde tutacak ve </w:t>
       </w:r>
       <w:r>
@@ -2394,6 +2407,52 @@
           <w:lang w:val="tr-TR"/>
         </w:rPr>
         <w:t>.</w:t>
+      </w:r>
+      <w:r>
+        <w:rPr>
+          <w:noProof/>
+        </w:rPr>
+        <w:t xml:space="preserve"> </w:t>
+      </w:r>
+      <w:r>
+        <w:rPr>
+          <w:noProof/>
+        </w:rPr>
+        <w:drawing>
+          <wp:inline distT="0" distB="0" distL="0" distR="0" wp14:anchorId="3995AC48" wp14:editId="36C6E26F">
+            <wp:extent cx="5943600" cy="2786380"/>
+            <wp:effectExtent l="0" t="0" r="0" b="0"/>
+            <wp:docPr id="589243123" name="Picture 1"/>
+            <wp:cNvGraphicFramePr>
+              <a:graphicFrameLocks xmlns:a="http://schemas.openxmlformats.org/drawingml/2006/main" noChangeAspect="1"/>
+            </wp:cNvGraphicFramePr>
+            <a:graphic xmlns:a="http://schemas.openxmlformats.org/drawingml/2006/main">
+              <a:graphicData uri="http://schemas.openxmlformats.org/drawingml/2006/picture">
+                <pic:pic xmlns:pic="http://schemas.openxmlformats.org/drawingml/2006/picture">
+                  <pic:nvPicPr>
+                    <pic:cNvPr id="589243123" name=""/>
+                    <pic:cNvPicPr/>
+                  </pic:nvPicPr>
+                  <pic:blipFill>
+                    <a:blip r:embed="rId28"/>
+                    <a:stretch>
+                      <a:fillRect/>
+                    </a:stretch>
+                  </pic:blipFill>
+                  <pic:spPr>
+                    <a:xfrm>
+                      <a:off x="0" y="0"/>
+                      <a:ext cx="5943600" cy="2786380"/>
+                    </a:xfrm>
+                    <a:prstGeom prst="rect">
+                      <a:avLst/>
+                    </a:prstGeom>
+                  </pic:spPr>
+                </pic:pic>
+              </a:graphicData>
+            </a:graphic>
+          </wp:inline>
+        </w:drawing>
       </w:r>
     </w:p>
     <w:sectPr>

</xml_diff>